<commit_message>
Beginning rewrite of skills system.
</commit_message>
<xml_diff>
--- a/farasoftcode/Docs/FS3.2/FS3 Players Guide.docx
+++ b/farasoftcode/Docs/FS3.2/FS3 Players Guide.docx
@@ -3439,8 +3439,13 @@
         </w:numPr>
       </w:pPr>
       <w:r>
-        <w:t>Master = Someone who’s mastered the art.</w:t>
-      </w:r>
+        <w:t xml:space="preserve">Master = </w:t>
+      </w:r>
+      <w:r>
+        <w:t>An expert or master.</w:t>
+      </w:r>
+      <w:bookmarkStart w:id="9" w:name="_GoBack"/>
+      <w:bookmarkEnd w:id="9"/>
     </w:p>
     <w:p/>
     <w:p>
@@ -3462,13 +3467,13 @@
       <w:pPr>
         <w:pStyle w:val="Heading2"/>
       </w:pPr>
-      <w:bookmarkStart w:id="9" w:name="_Ref161902015"/>
-      <w:bookmarkStart w:id="10" w:name="_Toc162714355"/>
+      <w:bookmarkStart w:id="10" w:name="_Ref161902015"/>
+      <w:bookmarkStart w:id="11" w:name="_Toc162714355"/>
       <w:r>
         <w:t>Common Knowledge</w:t>
       </w:r>
-      <w:bookmarkEnd w:id="9"/>
       <w:bookmarkEnd w:id="10"/>
+      <w:bookmarkEnd w:id="11"/>
     </w:p>
     <w:p>
       <w:r>
@@ -3525,12 +3530,12 @@
       <w:pPr>
         <w:pStyle w:val="Heading1"/>
       </w:pPr>
-      <w:bookmarkStart w:id="11" w:name="_Toc162714356"/>
+      <w:bookmarkStart w:id="12" w:name="_Toc162714356"/>
       <w:r>
         <w:lastRenderedPageBreak/>
         <w:t>Ability Rolls</w:t>
       </w:r>
-      <w:bookmarkEnd w:id="11"/>
+      <w:bookmarkEnd w:id="12"/>
     </w:p>
     <w:p>
       <w:r>
@@ -3541,11 +3546,11 @@
       <w:pPr>
         <w:pStyle w:val="Heading2"/>
       </w:pPr>
-      <w:bookmarkStart w:id="12" w:name="_Toc162714357"/>
+      <w:bookmarkStart w:id="13" w:name="_Toc162714357"/>
       <w:r>
         <w:t>When to Roll</w:t>
       </w:r>
-      <w:bookmarkEnd w:id="12"/>
+      <w:bookmarkEnd w:id="13"/>
     </w:p>
     <w:p>
       <w:r>
@@ -3724,11 +3729,11 @@
       <w:pPr>
         <w:pStyle w:val="Heading2"/>
       </w:pPr>
-      <w:bookmarkStart w:id="13" w:name="_Toc162714358"/>
+      <w:bookmarkStart w:id="14" w:name="_Toc162714358"/>
       <w:r>
         <w:t>What to Roll</w:t>
       </w:r>
-      <w:bookmarkEnd w:id="13"/>
+      <w:bookmarkEnd w:id="14"/>
     </w:p>
     <w:p>
       <w:r>
@@ -3746,11 +3751,11 @@
       <w:pPr>
         <w:pStyle w:val="Heading3"/>
       </w:pPr>
-      <w:bookmarkStart w:id="14" w:name="_Toc162714360"/>
+      <w:bookmarkStart w:id="15" w:name="_Toc162714360"/>
       <w:r>
         <w:t>Ruling Attribute</w:t>
       </w:r>
-      <w:bookmarkEnd w:id="14"/>
+      <w:bookmarkEnd w:id="15"/>
     </w:p>
     <w:p>
       <w:r>
@@ -3986,13 +3991,13 @@
       <w:pPr>
         <w:pStyle w:val="Heading2"/>
       </w:pPr>
-      <w:bookmarkStart w:id="15" w:name="_Ref161902174"/>
-      <w:bookmarkStart w:id="16" w:name="_Toc162714359"/>
+      <w:bookmarkStart w:id="16" w:name="_Ref161902174"/>
+      <w:bookmarkStart w:id="17" w:name="_Toc162714359"/>
       <w:r>
         <w:t>Modifiers</w:t>
       </w:r>
-      <w:bookmarkEnd w:id="15"/>
       <w:bookmarkEnd w:id="16"/>
+      <w:bookmarkEnd w:id="17"/>
     </w:p>
     <w:p>
       <w:r>
@@ -4208,11 +4213,11 @@
       <w:pPr>
         <w:pStyle w:val="Heading2"/>
       </w:pPr>
-      <w:bookmarkStart w:id="17" w:name="_Toc162714361"/>
+      <w:bookmarkStart w:id="18" w:name="_Toc162714361"/>
       <w:r>
         <w:t>How to Roll</w:t>
       </w:r>
-      <w:bookmarkEnd w:id="17"/>
+      <w:bookmarkEnd w:id="18"/>
     </w:p>
     <w:p>
       <w:r>
@@ -4457,25 +4462,58 @@
     <w:p/>
     <w:p>
       <w:r>
-        <w:t xml:space="preserve">It is also possible for you to mess up royally.  If there are </w:t>
+        <w:t xml:space="preserve">It is also possible for you to mess up royally.  If </w:t>
+      </w:r>
+      <w:r>
+        <w:t xml:space="preserve">you get </w:t>
       </w:r>
       <w:r>
         <w:rPr>
           <w:i/>
         </w:rPr>
-        <w:t>more</w:t>
-      </w:r>
-      <w:r>
-        <w:t xml:space="preserve"> ‘1’s than there are </w:t>
+        <w:t>no Hits</w:t>
+      </w:r>
+      <w:r>
+        <w:t xml:space="preserve"> and</w:t>
+      </w:r>
+      <w:r>
+        <w:t xml:space="preserve"> </w:t>
+      </w:r>
+      <w:r>
+        <w:t>the number of</w:t>
       </w:r>
       <w:r>
         <w:rPr>
           <w:i/>
         </w:rPr>
-        <w:t>twice</w:t>
-      </w:r>
-      <w:r>
-        <w:t xml:space="preserve"> the number of Hits, you have suffered an </w:t>
+        <w:t xml:space="preserve"> </w:t>
+      </w:r>
+      <w:r>
+        <w:t xml:space="preserve">‘1’s </w:t>
+      </w:r>
+      <w:r>
+        <w:t>is</w:t>
+      </w:r>
+      <w:r>
+        <w:rPr>
+          <w:i/>
+        </w:rPr>
+        <w:t xml:space="preserve"> equal to or greater </w:t>
+      </w:r>
+      <w:r>
+        <w:rPr>
+          <w:i/>
+        </w:rPr>
+        <w:t xml:space="preserve">than </w:t>
+      </w:r>
+      <w:r>
+        <w:rPr>
+          <w:i/>
+        </w:rPr>
+        <w:t>your Attribute rating</w:t>
+      </w:r>
+      <w:r>
+        <w:t xml:space="preserve">, you have suffered an </w:t>
       </w:r>
       <w:r>
         <w:rPr>
@@ -4507,19 +4545,25 @@
         <w:rPr>
           <w:i/>
         </w:rPr>
-        <w:t>Example:  Zach didn’t roll very well.  On 5 dice he got</w:t>
+        <w:t>Example:  Zach</w:t>
       </w:r>
       <w:r>
         <w:rPr>
           <w:i/>
         </w:rPr>
-        <w:t>:</w:t>
+        <w:t xml:space="preserve"> is rolling Academic (2) + Geography (3)</w:t>
       </w:r>
       <w:r>
         <w:rPr>
           <w:i/>
         </w:rPr>
-        <w:t xml:space="preserve"> 7 1 1 1 5.  That’s 1 hit and 3 ones.  3 is greater than twice the number of hits (2), so that’s a Total Failure.</w:t>
+        <w:t>.</w:t>
+      </w:r>
+      <w:r>
+        <w:rPr>
+          <w:i/>
+        </w:rPr>
+        <w:t xml:space="preserve">  He rolls 5 4 1 1 2.  There are no Hits, and the number of 1’s (2) is equal to or greater than his Academic attribute.  He has suffered an Embarrassing Failure.</w:t>
       </w:r>
     </w:p>
     <w:p/>
@@ -4527,11 +4571,11 @@
       <w:pPr>
         <w:pStyle w:val="Heading2"/>
       </w:pPr>
-      <w:bookmarkStart w:id="18" w:name="_Toc162714362"/>
+      <w:bookmarkStart w:id="19" w:name="_Toc162714362"/>
       <w:r>
         <w:t>Opposed Rolls</w:t>
       </w:r>
-      <w:bookmarkEnd w:id="18"/>
+      <w:bookmarkEnd w:id="19"/>
     </w:p>
     <w:p>
       <w:r>
@@ -4702,7 +4746,7 @@
           </w:tcPr>
           <w:p>
             <w:r>
-              <w:t>Complete Victory</w:t>
+              <w:t>Victory</w:t>
             </w:r>
           </w:p>
         </w:tc>
@@ -4759,14 +4803,14 @@
       <w:pPr>
         <w:pStyle w:val="Heading1"/>
       </w:pPr>
-      <w:bookmarkStart w:id="19" w:name="_Toc162714363"/>
+      <w:bookmarkStart w:id="20" w:name="_Toc162714363"/>
       <w:r>
         <w:t xml:space="preserve">Character </w:t>
       </w:r>
       <w:r>
         <w:t>Creation</w:t>
       </w:r>
-      <w:bookmarkEnd w:id="19"/>
+      <w:bookmarkEnd w:id="20"/>
     </w:p>
     <w:p>
       <w:r>
@@ -4824,11 +4868,11 @@
       <w:pPr>
         <w:pStyle w:val="Heading2"/>
       </w:pPr>
-      <w:bookmarkStart w:id="20" w:name="_Toc162714364"/>
+      <w:bookmarkStart w:id="21" w:name="_Toc162714364"/>
       <w:r>
         <w:t>Concept</w:t>
       </w:r>
-      <w:bookmarkEnd w:id="20"/>
+      <w:bookmarkEnd w:id="21"/>
     </w:p>
     <w:p>
       <w:r>
@@ -4942,11 +4986,11 @@
       <w:pPr>
         <w:pStyle w:val="Heading2"/>
       </w:pPr>
-      <w:bookmarkStart w:id="21" w:name="_Toc162714365"/>
+      <w:bookmarkStart w:id="22" w:name="_Toc162714365"/>
       <w:r>
         <w:t>Abilities</w:t>
       </w:r>
-      <w:bookmarkEnd w:id="21"/>
+      <w:bookmarkEnd w:id="22"/>
     </w:p>
     <w:p>
       <w:r>
@@ -5247,11 +5291,11 @@
       <w:pPr>
         <w:pStyle w:val="Heading2"/>
       </w:pPr>
-      <w:bookmarkStart w:id="22" w:name="_Toc162714366"/>
+      <w:bookmarkStart w:id="23" w:name="_Toc162714366"/>
       <w:r>
         <w:t>Quirks</w:t>
       </w:r>
-      <w:bookmarkEnd w:id="22"/>
+      <w:bookmarkEnd w:id="23"/>
     </w:p>
     <w:p>
       <w:r>
@@ -5371,11 +5415,11 @@
       <w:pPr>
         <w:pStyle w:val="Heading1"/>
       </w:pPr>
-      <w:bookmarkStart w:id="23" w:name="_Toc162714367"/>
+      <w:bookmarkStart w:id="24" w:name="_Toc162714367"/>
       <w:r>
         <w:t>Experience</w:t>
       </w:r>
-      <w:bookmarkEnd w:id="23"/>
+      <w:bookmarkEnd w:id="24"/>
     </w:p>
     <w:p>
       <w:r>
@@ -5896,12 +5940,12 @@
       <w:pPr>
         <w:pStyle w:val="Heading1"/>
       </w:pPr>
-      <w:bookmarkStart w:id="24" w:name="_Toc162714368"/>
+      <w:bookmarkStart w:id="25" w:name="_Toc162714368"/>
       <w:r>
         <w:lastRenderedPageBreak/>
         <w:t>Luck</w:t>
       </w:r>
-      <w:bookmarkEnd w:id="24"/>
+      <w:bookmarkEnd w:id="25"/>
     </w:p>
     <w:p>
       <w:r>
@@ -5918,13 +5962,13 @@
       <w:pPr>
         <w:pStyle w:val="Heading2"/>
       </w:pPr>
-      <w:bookmarkStart w:id="25" w:name="_Ref162106948"/>
-      <w:bookmarkStart w:id="26" w:name="_Toc162714369"/>
+      <w:bookmarkStart w:id="26" w:name="_Ref162106948"/>
+      <w:bookmarkStart w:id="27" w:name="_Toc162714369"/>
       <w:r>
         <w:t>Ability Rolls</w:t>
       </w:r>
-      <w:bookmarkEnd w:id="25"/>
       <w:bookmarkEnd w:id="26"/>
+      <w:bookmarkEnd w:id="27"/>
     </w:p>
     <w:p>
       <w:r>
@@ -6048,8 +6092,6 @@
       <w:r>
         <w:t xml:space="preserve"> if someone gave you a</w:t>
       </w:r>
-      <w:bookmarkStart w:id="27" w:name="_GoBack"/>
-      <w:bookmarkEnd w:id="27"/>
       <w:r>
         <w:t xml:space="preserve"> modifier</w:t>
       </w:r>
@@ -8157,7 +8199,7 @@
         <w:rStyle w:val="PageNumber"/>
         <w:noProof/>
       </w:rPr>
-      <w:t>13</w:t>
+      <w:t>4</w:t>
     </w:r>
     <w:r>
       <w:rPr>
@@ -13043,7 +13085,7 @@
 </file>
 
 <file path=customXml/itemProps1.xml><?xml version="1.0" encoding="utf-8"?>
-<ds:datastoreItem xmlns:ds="http://schemas.openxmlformats.org/officeDocument/2006/customXml" ds:itemID="{EB2B3936-0A0B-7A49-AB38-6A5364A0C739}">
+<ds:datastoreItem xmlns:ds="http://schemas.openxmlformats.org/officeDocument/2006/customXml" ds:itemID="{B51BAFFA-03D6-DB49-B5BC-D05DEEFEEEAC}">
   <ds:schemaRefs>
     <ds:schemaRef ds:uri="http://schemas.openxmlformats.org/officeDocument/2006/bibliography"/>
   </ds:schemaRefs>

</xml_diff>

<commit_message>
Completed fs3 upgrade to new mechanics.
</commit_message>
<xml_diff>
--- a/farasoftcode/Docs/FS3.2/FS3 Players Guide.docx
+++ b/farasoftcode/Docs/FS3.2/FS3 Players Guide.docx
@@ -2300,10 +2300,18 @@
         <w:t>, specifically designed and optimized</w:t>
       </w:r>
       <w:r>
-        <w:t xml:space="preserve"> for online text-based RPGs (MUSHe</w:t>
-      </w:r>
-      <w:r>
-        <w:t xml:space="preserve">s).  </w:t>
+        <w:t xml:space="preserve"> for online text-based RPGs (</w:t>
+      </w:r>
+      <w:proofErr w:type="spellStart"/>
+      <w:r>
+        <w:t>MUSHe</w:t>
+      </w:r>
+      <w:r>
+        <w:t>s</w:t>
+      </w:r>
+      <w:proofErr w:type="spellEnd"/>
+      <w:r>
+        <w:t xml:space="preserve">).  </w:t>
       </w:r>
       <w:r>
         <w:t xml:space="preserve">  </w:t>
@@ -2537,9 +2545,11 @@
       <w:r>
         <w:t xml:space="preserve">by Linda </w:t>
       </w:r>
+      <w:proofErr w:type="spellStart"/>
       <w:r>
         <w:t>Naughton</w:t>
       </w:r>
+      <w:proofErr w:type="spellEnd"/>
       <w:r>
         <w:t xml:space="preserve"> (aka Faraday)</w:t>
       </w:r>
@@ -2619,14 +2629,21 @@
         <w:rPr>
           <w:u w:val="single"/>
         </w:rPr>
-        <w:lastRenderedPageBreak/>
         <w:t>Storyteller</w:t>
       </w:r>
       <w:r>
         <w:t xml:space="preserve"> – The player who is driving the story of the g</w:t>
       </w:r>
       <w:r>
-        <w:t>ame.  (Called the Gamemaster/</w:t>
+        <w:t xml:space="preserve">ame.  (Called the </w:t>
+      </w:r>
+      <w:proofErr w:type="spellStart"/>
+      <w:r>
+        <w:t>Gamemaster</w:t>
+      </w:r>
+      <w:proofErr w:type="spellEnd"/>
+      <w:r>
+        <w:t>/</w:t>
       </w:r>
       <w:r>
         <w:t xml:space="preserve">Administrator in some games.) </w:t>
@@ -3006,7 +3023,6 @@
       </w:pPr>
       <w:bookmarkStart w:id="8" w:name="_Toc162714354"/>
       <w:r>
-        <w:lastRenderedPageBreak/>
         <w:t>Skills</w:t>
       </w:r>
       <w:bookmarkEnd w:id="8"/>
@@ -3441,39 +3457,42 @@
       <w:r>
         <w:t xml:space="preserve">Master = </w:t>
       </w:r>
-      <w:r>
-        <w:t>An expert or master.</w:t>
-      </w:r>
-      <w:bookmarkStart w:id="9" w:name="_GoBack"/>
+      <w:proofErr w:type="gramStart"/>
+      <w:r>
+        <w:t>An</w:t>
+      </w:r>
+      <w:proofErr w:type="gramEnd"/>
+      <w:r>
+        <w:t xml:space="preserve"> expert or master.</w:t>
+      </w:r>
+    </w:p>
+    <w:p/>
+    <w:p>
+      <w:r>
+        <w:t xml:space="preserve">Language Skills </w:t>
+      </w:r>
+      <w:r>
+        <w:t>don’t have a rating</w:t>
+      </w:r>
+      <w:r>
+        <w:t xml:space="preserve">.  </w:t>
+      </w:r>
+      <w:r>
+        <w:t>If you have a language skill, it is assumed you are proficient in speaking, reading and writing that language.   You are welcome to roleplay different degrees of language proficiency, including the ability to speak but not read/write, but this is not represented by the game mechanics.</w:t>
+      </w:r>
+    </w:p>
+    <w:p/>
+    <w:p>
+      <w:pPr>
+        <w:pStyle w:val="Heading2"/>
+      </w:pPr>
+      <w:bookmarkStart w:id="9" w:name="_Ref161902015"/>
+      <w:bookmarkStart w:id="10" w:name="_Toc162714355"/>
+      <w:r>
+        <w:t>Common Knowledge</w:t>
+      </w:r>
       <w:bookmarkEnd w:id="9"/>
-    </w:p>
-    <w:p/>
-    <w:p>
-      <w:r>
-        <w:t xml:space="preserve">Language Skills </w:t>
-      </w:r>
-      <w:r>
-        <w:t>don’t have a rating</w:t>
-      </w:r>
-      <w:r>
-        <w:t xml:space="preserve">.  </w:t>
-      </w:r>
-      <w:r>
-        <w:t>If you have a language skill, it is assumed you are proficient in speaking, reading and writing that language.   You are welcome to roleplay different degrees of language proficiency, including the ability to speak but not read/write, but this is not represented by the game mechanics.</w:t>
-      </w:r>
-    </w:p>
-    <w:p/>
-    <w:p>
-      <w:pPr>
-        <w:pStyle w:val="Heading2"/>
-      </w:pPr>
-      <w:bookmarkStart w:id="10" w:name="_Ref161902015"/>
-      <w:bookmarkStart w:id="11" w:name="_Toc162714355"/>
-      <w:r>
-        <w:t>Common Knowledge</w:t>
-      </w:r>
       <w:bookmarkEnd w:id="10"/>
-      <w:bookmarkEnd w:id="11"/>
     </w:p>
     <w:p>
       <w:r>
@@ -3530,30 +3549,29 @@
       <w:pPr>
         <w:pStyle w:val="Heading1"/>
       </w:pPr>
-      <w:bookmarkStart w:id="12" w:name="_Toc162714356"/>
-      <w:r>
-        <w:lastRenderedPageBreak/>
+      <w:bookmarkStart w:id="11" w:name="_Toc162714356"/>
+      <w:r>
         <w:t>Ability Rolls</w:t>
       </w:r>
+      <w:bookmarkEnd w:id="11"/>
+    </w:p>
+    <w:p>
+      <w:r>
+        <w:t xml:space="preserve">Ability Rolls are used to determine the outcome of a character’s action, whether it’s shooting a gun or jumping a chasm.   </w:t>
+      </w:r>
+    </w:p>
+    <w:p>
+      <w:pPr>
+        <w:pStyle w:val="Heading2"/>
+      </w:pPr>
+      <w:bookmarkStart w:id="12" w:name="_Toc162714357"/>
+      <w:r>
+        <w:t>When to Roll</w:t>
+      </w:r>
       <w:bookmarkEnd w:id="12"/>
     </w:p>
     <w:p>
       <w:r>
-        <w:t xml:space="preserve">Ability Rolls are used to determine the outcome of a character’s action, whether it’s shooting a gun or jumping a chasm.   </w:t>
-      </w:r>
-    </w:p>
-    <w:p>
-      <w:pPr>
-        <w:pStyle w:val="Heading2"/>
-      </w:pPr>
-      <w:bookmarkStart w:id="13" w:name="_Toc162714357"/>
-      <w:r>
-        <w:t>When to Roll</w:t>
-      </w:r>
-      <w:bookmarkEnd w:id="13"/>
-    </w:p>
-    <w:p>
-      <w:r>
         <w:t xml:space="preserve">Ability Rolls should be used </w:t>
       </w:r>
       <w:r>
@@ -3574,6 +3592,7 @@
       <w:r>
         <w:t xml:space="preserve">play not </w:t>
       </w:r>
+      <w:proofErr w:type="spellStart"/>
       <w:r>
         <w:rPr>
           <w:i/>
@@ -3581,7 +3600,11 @@
         <w:t>roll</w:t>
       </w:r>
       <w:r>
-        <w:t xml:space="preserve">play.  </w:t>
+        <w:t>play</w:t>
+      </w:r>
+      <w:proofErr w:type="spellEnd"/>
+      <w:r>
+        <w:t xml:space="preserve">.  </w:t>
       </w:r>
     </w:p>
     <w:p/>
@@ -3729,43 +3752,51 @@
       <w:pPr>
         <w:pStyle w:val="Heading2"/>
       </w:pPr>
-      <w:bookmarkStart w:id="14" w:name="_Toc162714358"/>
+      <w:bookmarkStart w:id="13" w:name="_Toc162714358"/>
       <w:r>
         <w:t>What to Roll</w:t>
       </w:r>
+      <w:bookmarkEnd w:id="13"/>
+    </w:p>
+    <w:p>
+      <w:r>
+        <w:t xml:space="preserve">Ability rolls in FS3 </w:t>
+      </w:r>
+      <w:r>
+        <w:t>utilize a Skill and a related Attribute.</w:t>
+      </w:r>
+      <w:r>
+        <w:t xml:space="preserve">  </w:t>
+      </w:r>
+    </w:p>
+    <w:p/>
+    <w:p>
+      <w:pPr>
+        <w:pStyle w:val="Heading3"/>
+      </w:pPr>
+      <w:bookmarkStart w:id="14" w:name="_Toc162714360"/>
+      <w:r>
+        <w:t>Ruling Attribute</w:t>
+      </w:r>
       <w:bookmarkEnd w:id="14"/>
     </w:p>
     <w:p>
       <w:r>
-        <w:t xml:space="preserve">Ability rolls in FS3 </w:t>
-      </w:r>
-      <w:r>
-        <w:t>utilize a Skill and a related Attribute.</w:t>
-      </w:r>
-      <w:r>
-        <w:t xml:space="preserve">  </w:t>
+        <w:t xml:space="preserve">Every skill has a Ruling Attribute, which is the attribute most closely related to that skill.  The Storyteller sets the Ruling Attribute for Action skills as part of the skill list.  You choose the Ruling Attribute for Background skills during character creation.   </w:t>
       </w:r>
     </w:p>
     <w:p/>
     <w:p>
-      <w:pPr>
-        <w:pStyle w:val="Heading3"/>
-      </w:pPr>
-      <w:bookmarkStart w:id="15" w:name="_Toc162714360"/>
-      <w:r>
-        <w:t>Ruling Attribute</w:t>
-      </w:r>
-      <w:bookmarkEnd w:id="15"/>
-    </w:p>
-    <w:p>
-      <w:r>
-        <w:t xml:space="preserve">Every skill has a Ruling Attribute, which is the attribute most closely related to that skill.  The Storyteller sets the Ruling Attribute for Action skills as part of the skill list.  You choose the Ruling Attribute for Background skills during character creation.   </w:t>
-      </w:r>
-    </w:p>
-    <w:p/>
-    <w:p>
-      <w:r>
-        <w:t xml:space="preserve">The Ruling Attribute is the one used in Ability Rolls by default.  There may be situations where the Ruling Attribute is actually not the most relevant one for a given situation.  In such cases it is acceptable to substitute another Attribute and use its rating instead.  </w:t>
+      <w:r>
+        <w:t xml:space="preserve">The Ruling Attribute is the one used in Ability Rolls by default.  There may be situations where the Ruling Attribute is actually not the most relevant one for a given situation.  In such cases it is acceptable to substitute another Attribute and use </w:t>
+      </w:r>
+      <w:proofErr w:type="gramStart"/>
+      <w:r>
+        <w:t>its</w:t>
+      </w:r>
+      <w:proofErr w:type="gramEnd"/>
+      <w:r>
+        <w:t xml:space="preserve"> rating instead.  </w:t>
       </w:r>
     </w:p>
     <w:p/>
@@ -3890,7 +3921,7 @@
         <w:fldChar w:fldCharType="end"/>
       </w:r>
       <w:r>
-        <w:t xml:space="preserve">), then you can just roll an appropriate attribute without penalty.  </w:t>
+        <w:t>), roll the related attribute.</w:t>
       </w:r>
     </w:p>
     <w:p/>
@@ -3989,15 +4020,22 @@
     </w:p>
     <w:p>
       <w:pPr>
+        <w:rPr>
+          <w:i/>
+        </w:rPr>
+      </w:pPr>
+    </w:p>
+    <w:p>
+      <w:pPr>
         <w:pStyle w:val="Heading2"/>
       </w:pPr>
-      <w:bookmarkStart w:id="16" w:name="_Ref161902174"/>
-      <w:bookmarkStart w:id="17" w:name="_Toc162714359"/>
+      <w:bookmarkStart w:id="15" w:name="_Ref161902174"/>
+      <w:bookmarkStart w:id="16" w:name="_Toc162714359"/>
       <w:r>
         <w:t>Modifiers</w:t>
       </w:r>
+      <w:bookmarkEnd w:id="15"/>
       <w:bookmarkEnd w:id="16"/>
-      <w:bookmarkEnd w:id="17"/>
     </w:p>
     <w:p>
       <w:r>
@@ -4213,54 +4251,72 @@
       <w:pPr>
         <w:pStyle w:val="Heading2"/>
       </w:pPr>
-      <w:bookmarkStart w:id="18" w:name="_Toc162714361"/>
+      <w:bookmarkStart w:id="17" w:name="_Toc162714361"/>
       <w:r>
         <w:t>How to Roll</w:t>
       </w:r>
+      <w:bookmarkEnd w:id="17"/>
+    </w:p>
+    <w:p>
+      <w:r>
+        <w:t>FS3 us</w:t>
+      </w:r>
+      <w:r>
+        <w:t>es a custom dice system, using 8</w:t>
+      </w:r>
+      <w:r>
+        <w:t xml:space="preserve">-sided dice.  </w:t>
+      </w:r>
+      <w:r>
+        <w:t xml:space="preserve"> You roll a number of dice equal to the Attribute rating plus the Skill rating.</w:t>
+      </w:r>
+      <w:r>
+        <w:t xml:space="preserve"> </w:t>
+      </w:r>
+      <w:r>
+        <w:t xml:space="preserve"> </w:t>
+      </w:r>
+      <w:r>
+        <w:t xml:space="preserve">A die roll of </w:t>
+      </w:r>
+      <w:r>
+        <w:t>7</w:t>
+      </w:r>
+      <w:r>
+        <w:t xml:space="preserve"> or higher is considered a </w:t>
+      </w:r>
+      <w:r>
+        <w:rPr>
+          <w:b/>
+        </w:rPr>
+        <w:t>Hit</w:t>
+      </w:r>
+      <w:r>
+        <w:t>.</w:t>
+      </w:r>
+      <w:r>
+        <w:t xml:space="preserve">  </w:t>
+      </w:r>
+    </w:p>
+    <w:p/>
+    <w:p>
+      <w:r>
+        <w:t xml:space="preserve">Note: Any time you default to just an attribute, roll </w:t>
+      </w:r>
+      <w:r>
+        <w:rPr>
+          <w:b/>
+        </w:rPr>
+        <w:t>twice</w:t>
+      </w:r>
+      <w:r>
+        <w:t xml:space="preserve"> the attribute rating.  In other words, the attribute rating is used for both the “skill” and the attribute.</w:t>
+      </w:r>
+    </w:p>
+    <w:p>
+      <w:bookmarkStart w:id="18" w:name="_GoBack"/>
       <w:bookmarkEnd w:id="18"/>
     </w:p>
-    <w:p>
-      <w:r>
-        <w:t>FS3 us</w:t>
-      </w:r>
-      <w:r>
-        <w:t>es a custom dice system, using 8</w:t>
-      </w:r>
-      <w:r>
-        <w:t xml:space="preserve">-sided dice.  </w:t>
-      </w:r>
-      <w:r>
-        <w:t xml:space="preserve"> You roll a number of dice equal to the Attribute rating plus the Skill rating.</w:t>
-      </w:r>
-      <w:r>
-        <w:t xml:space="preserve"> </w:t>
-      </w:r>
-      <w:r>
-        <w:t xml:space="preserve"> </w:t>
-      </w:r>
-      <w:r>
-        <w:t xml:space="preserve">A die roll of </w:t>
-      </w:r>
-      <w:r>
-        <w:t>7</w:t>
-      </w:r>
-      <w:r>
-        <w:t xml:space="preserve"> or higher is considered a </w:t>
-      </w:r>
-      <w:r>
-        <w:rPr>
-          <w:b/>
-        </w:rPr>
-        <w:t>Hit</w:t>
-      </w:r>
-      <w:r>
-        <w:t>.</w:t>
-      </w:r>
-      <w:r>
-        <w:t xml:space="preserve">  </w:t>
-      </w:r>
-    </w:p>
-    <w:p/>
     <w:p>
       <w:r>
         <w:t>In general, a single Hit is sufficient for the roll to succeed, but sometimes it is desirable to get a more fine-grained appraisal of success.  In those cases, count the total number of Hits and consult the table below.</w:t>
@@ -4536,6 +4592,12 @@
     </w:p>
     <w:p/>
     <w:p>
+      <w:r>
+        <w:t>Please bear in mind that even an Amazing Success doesn't mean you solved world hunger or created a silk purse out of a sow's ear. You are still limited by your capabilities.</w:t>
+      </w:r>
+    </w:p>
+    <w:p/>
+    <w:p>
       <w:pPr>
         <w:rPr>
           <w:i/>
@@ -4563,7 +4625,21 @@
         <w:rPr>
           <w:i/>
         </w:rPr>
-        <w:t xml:space="preserve">  He rolls 5 4 1 1 2.  There are no Hits, and the number of 1’s (2) is equal to or greater than his Academic attribute.  He has suffered an Embarrassing Failure.</w:t>
+        <w:t xml:space="preserve">  He rolls 5 4 1 </w:t>
+      </w:r>
+      <w:proofErr w:type="spellStart"/>
+      <w:r>
+        <w:rPr>
+          <w:i/>
+        </w:rPr>
+        <w:t>1</w:t>
+      </w:r>
+      <w:proofErr w:type="spellEnd"/>
+      <w:r>
+        <w:rPr>
+          <w:i/>
+        </w:rPr>
+        <w:t xml:space="preserve"> 2.  There are no Hits, and the number of 1’s (2) is equal to or greater than his Academic attribute.  He has suffered an Embarrassing Failure.</w:t>
       </w:r>
     </w:p>
     <w:p/>
@@ -4746,6 +4822,9 @@
           </w:tcPr>
           <w:p>
             <w:r>
+              <w:t xml:space="preserve">Solid </w:t>
+            </w:r>
+            <w:r>
               <w:t>Victory</w:t>
             </w:r>
           </w:p>
@@ -5022,7 +5101,7 @@
         <w:t xml:space="preserve">Attributes cost </w:t>
       </w:r>
       <w:r>
-        <w:t>2</w:t>
+        <w:t>1</w:t>
       </w:r>
       <w:r>
         <w:t xml:space="preserve"> point per rating.</w:t>
@@ -5082,7 +5161,6 @@
         </w:numPr>
       </w:pPr>
       <w:r>
-        <w:lastRenderedPageBreak/>
         <w:t>Games may impose a minimum number of Background Skills required.</w:t>
       </w:r>
     </w:p>
@@ -5121,7 +5199,15 @@
         <w:t xml:space="preserve"> </w:t>
       </w:r>
       <w:r>
-        <w:t>There is no list for Background Skills; they are free-form so you can choose whatever you want.</w:t>
+        <w:t xml:space="preserve">There is no list for Background Skills; they are </w:t>
+      </w:r>
+      <w:proofErr w:type="gramStart"/>
+      <w:r>
+        <w:t>free-form</w:t>
+      </w:r>
+      <w:proofErr w:type="gramEnd"/>
+      <w:r>
+        <w:t xml:space="preserve"> so you can choose whatever you want.</w:t>
       </w:r>
     </w:p>
     <w:p/>
@@ -5348,7 +5434,6 @@
         <w:pStyle w:val="Heading3"/>
       </w:pPr>
       <w:r>
-        <w:lastRenderedPageBreak/>
         <w:t>Choosing Quirks</w:t>
       </w:r>
     </w:p>
@@ -5360,7 +5445,15 @@
         <w:t>Photographic</w:t>
       </w:r>
       <w:r>
-        <w:t xml:space="preserve"> Memory” and “God’s Gift To Women” are too powerful to be quirks, but “Never Forgets a Face” and “Girl In Every Port” are legitimate alternatives.   </w:t>
+        <w:t xml:space="preserve"> Memory” and “God’s Gift To Women” are too powerful to be quirks, but “Never Forgets a Face” and “Girl In Every Port” </w:t>
+      </w:r>
+      <w:proofErr w:type="gramStart"/>
+      <w:r>
+        <w:t>are</w:t>
+      </w:r>
+      <w:proofErr w:type="gramEnd"/>
+      <w:r>
+        <w:t xml:space="preserve"> legitimate alternatives.   </w:t>
       </w:r>
     </w:p>
     <w:p/>
@@ -5942,7 +6035,6 @@
       </w:pPr>
       <w:bookmarkStart w:id="25" w:name="_Toc162714368"/>
       <w:r>
-        <w:lastRenderedPageBreak/>
         <w:t>Luck</w:t>
       </w:r>
       <w:bookmarkEnd w:id="25"/>
@@ -6362,7 +6454,6 @@
       </w:pPr>
       <w:bookmarkStart w:id="33" w:name="_Toc162714372"/>
       <w:r>
-        <w:lastRenderedPageBreak/>
         <w:t>Combat</w:t>
       </w:r>
       <w:bookmarkEnd w:id="32"/>
@@ -6648,7 +6739,6 @@
         </w:numPr>
       </w:pPr>
       <w:r>
-        <w:lastRenderedPageBreak/>
         <w:t>Moving</w:t>
       </w:r>
     </w:p>
@@ -7462,11 +7552,19 @@
             <w:r>
               <w:t xml:space="preserve">Attacker has </w:t>
             </w:r>
+            <w:proofErr w:type="gramStart"/>
             <w:r>
               <w:rPr>
                 <w:b/>
               </w:rPr>
-              <w:t>same or more</w:t>
+              <w:t>same</w:t>
+            </w:r>
+            <w:proofErr w:type="gramEnd"/>
+            <w:r>
+              <w:rPr>
+                <w:b/>
+              </w:rPr>
+              <w:t xml:space="preserve"> or more</w:t>
             </w:r>
             <w:r>
               <w:t xml:space="preserve"> Hits than defender.</w:t>
@@ -7570,11 +7668,7 @@
         <w:t xml:space="preserve">The first step is to figure out where you’re aiming.  The default assumption is that you’re aiming for center of mass.  For a human, this is the chest.  </w:t>
       </w:r>
       <w:r>
-        <w:t xml:space="preserve">The better your attack roll, the </w:t>
-      </w:r>
-      <w:r>
-        <w:lastRenderedPageBreak/>
-        <w:t>closer you’ll get to your intended target location.  If you don’t roll great, you may hit a nearby location or miss completely.</w:t>
+        <w:t>The better your attack roll, the closer you’ll get to your intended target location.  If you don’t roll great, you may hit a nearby location or miss completely.</w:t>
       </w:r>
     </w:p>
     <w:p/>
@@ -7867,7 +7961,15 @@
           </w:tcPr>
           <w:p>
             <w:r>
-              <w:t xml:space="preserve">Bleeding badly, possibly nicked a bone or something important. </w:t>
+              <w:t xml:space="preserve">Bleeding </w:t>
+            </w:r>
+            <w:proofErr w:type="gramStart"/>
+            <w:r>
+              <w:t>badly,</w:t>
+            </w:r>
+            <w:proofErr w:type="gramEnd"/>
+            <w:r>
+              <w:t xml:space="preserve"> possibly nicked a bone or something important. </w:t>
             </w:r>
           </w:p>
         </w:tc>
@@ -7985,7 +8087,15 @@
     </w:p>
     <w:p>
       <w:r>
-        <w:t xml:space="preserve">There are two types of damage: Wound and Stun. Wound damage is from things like bullets, knives, car crashes, etc. Stun damage is from fists, tazers, fatigue and other generally non-lethal damage. </w:t>
+        <w:t xml:space="preserve">There are two types of damage: Wound and Stun. Wound damage is from things like bullets, knives, car crashes, etc. Stun damage is from fists, </w:t>
+      </w:r>
+      <w:proofErr w:type="spellStart"/>
+      <w:r>
+        <w:t>tazers</w:t>
+      </w:r>
+      <w:proofErr w:type="spellEnd"/>
+      <w:r>
+        <w:t xml:space="preserve">, fatigue and other generally non-lethal damage. </w:t>
       </w:r>
       <w:r>
         <w:t xml:space="preserve"> </w:t>
@@ -8199,7 +8309,7 @@
         <w:rStyle w:val="PageNumber"/>
         <w:noProof/>
       </w:rPr>
-      <w:t>4</w:t>
+      <w:t>8</w:t>
     </w:r>
     <w:r>
       <w:rPr>
@@ -8236,7 +8346,7 @@
         <w:rStyle w:val="PageNumber"/>
         <w:noProof/>
       </w:rPr>
-      <w:t>18</w:t>
+      <w:t>19</w:t>
     </w:r>
     <w:r>
       <w:rPr>
@@ -13085,7 +13195,7 @@
 </file>
 
 <file path=customXml/itemProps1.xml><?xml version="1.0" encoding="utf-8"?>
-<ds:datastoreItem xmlns:ds="http://schemas.openxmlformats.org/officeDocument/2006/customXml" ds:itemID="{B51BAFFA-03D6-DB49-B5BC-D05DEEFEEEAC}">
+<ds:datastoreItem xmlns:ds="http://schemas.openxmlformats.org/officeDocument/2006/customXml" ds:itemID="{2A7A5FE9-BA33-1648-8F5D-36FEEEB562CF}">
   <ds:schemaRefs>
     <ds:schemaRef ds:uri="http://schemas.openxmlformats.org/officeDocument/2006/bibliography"/>
   </ds:schemaRefs>

</xml_diff>

<commit_message>
Fix parse_pose for ...
</commit_message>
<xml_diff>
--- a/farasoftcode/Docs/FS3.2/FS3 Players Guide.docx
+++ b/farasoftcode/Docs/FS3.2/FS3 Players Guide.docx
@@ -88,10 +88,7 @@
         </w:rPr>
       </w:pPr>
     </w:p>
-    <w:p>
-      <w:bookmarkStart w:id="0" w:name="_GoBack"/>
-      <w:bookmarkEnd w:id="0"/>
-    </w:p>
+    <w:p/>
     <w:p>
       <w:pPr>
         <w:jc w:val="center"/>
@@ -2228,12 +2225,12 @@
       <w:r>
         <w:br w:type="page"/>
       </w:r>
-      <w:bookmarkStart w:id="1" w:name="_Toc163897242"/>
+      <w:bookmarkStart w:id="0" w:name="_Toc163897242"/>
       <w:r>
         <w:lastRenderedPageBreak/>
         <w:t>Welcome to FS3</w:t>
       </w:r>
-      <w:bookmarkEnd w:id="1"/>
+      <w:bookmarkEnd w:id="0"/>
     </w:p>
     <w:p>
       <w:r>
@@ -2327,11 +2324,11 @@
       <w:pPr>
         <w:pStyle w:val="Heading2"/>
       </w:pPr>
-      <w:bookmarkStart w:id="2" w:name="_Toc163897243"/>
+      <w:bookmarkStart w:id="1" w:name="_Toc163897243"/>
       <w:r>
         <w:t>FS3 Principles</w:t>
       </w:r>
-      <w:bookmarkEnd w:id="2"/>
+      <w:bookmarkEnd w:id="1"/>
     </w:p>
     <w:p>
       <w:r>
@@ -2464,216 +2461,216 @@
       <w:pPr>
         <w:pStyle w:val="Heading2"/>
       </w:pPr>
-      <w:bookmarkStart w:id="3" w:name="_Toc163897244"/>
+      <w:bookmarkStart w:id="2" w:name="_Toc163897244"/>
       <w:r>
         <w:t>Copyright and License</w:t>
       </w:r>
+      <w:bookmarkEnd w:id="2"/>
+    </w:p>
+    <w:p>
+      <w:r>
+        <w:t>The FS3 system is copyright 2007</w:t>
+      </w:r>
+      <w:r>
+        <w:t xml:space="preserve"> </w:t>
+      </w:r>
+      <w:r>
+        <w:t xml:space="preserve">by Linda </w:t>
+      </w:r>
+      <w:r>
+        <w:t>Naughton</w:t>
+      </w:r>
+      <w:r>
+        <w:t xml:space="preserve"> (aka Faraday)</w:t>
+      </w:r>
+      <w:r>
+        <w:t>. All rights reserved. You may reproduce and distribute part or all of these rules and create derivative works (games using FS3) providing a) You don't make any money from it, and b) You include this FS3 copyright and license notice in the distribution.</w:t>
+      </w:r>
+    </w:p>
+    <w:p>
+      <w:pPr>
+        <w:pStyle w:val="Heading2"/>
+      </w:pPr>
+      <w:bookmarkStart w:id="3" w:name="_Toc163897245"/>
+      <w:r>
+        <w:t>Customizing FS3</w:t>
+      </w:r>
       <w:bookmarkEnd w:id="3"/>
     </w:p>
     <w:p>
       <w:r>
-        <w:t>The FS3 system is copyright 2007</w:t>
+        <w:t xml:space="preserve">Like GURPS, FUDGE, and other </w:t>
+      </w:r>
+      <w:r>
+        <w:t xml:space="preserve">similar systems, FS3 is a rules framework, not a complete game unto itself. </w:t>
       </w:r>
       <w:r>
         <w:t xml:space="preserve"> </w:t>
       </w:r>
       <w:r>
-        <w:t xml:space="preserve">by Linda </w:t>
-      </w:r>
-      <w:r>
-        <w:t>Naughton</w:t>
-      </w:r>
-      <w:r>
-        <w:t xml:space="preserve"> (aka Faraday)</w:t>
-      </w:r>
-      <w:r>
-        <w:t>. All rights reserved. You may reproduce and distribute part or all of these rules and create derivative works (games using FS3) providing a) You don't make any money from it, and b) You include this FS3 copyright and license notice in the distribution.</w:t>
+        <w:t xml:space="preserve">FS3 can be used for anything from high fantasy to gritty historical drama.  Skill lists, weapons, armor, etc. will need to be customized for the setting.  </w:t>
+      </w:r>
+      <w:r>
+        <w:t>More about customizing FS3 can be found in the FS3 Storyteller</w:t>
+      </w:r>
+      <w:r>
+        <w:t>’</w:t>
+      </w:r>
+      <w:r>
+        <w:t>s Guide.</w:t>
       </w:r>
     </w:p>
     <w:p>
       <w:pPr>
         <w:pStyle w:val="Heading2"/>
       </w:pPr>
-      <w:bookmarkStart w:id="4" w:name="_Toc163897245"/>
-      <w:r>
-        <w:t>Customizing FS3</w:t>
+      <w:bookmarkStart w:id="4" w:name="_Toc163897246"/>
+      <w:r>
+        <w:t>Definitions</w:t>
       </w:r>
       <w:bookmarkEnd w:id="4"/>
     </w:p>
     <w:p>
       <w:r>
-        <w:t xml:space="preserve">Like GURPS, FUDGE, and other </w:t>
-      </w:r>
-      <w:r>
-        <w:t xml:space="preserve">similar systems, FS3 is a rules framework, not a complete game unto itself. </w:t>
+        <w:t>Here are some of the common terms used in the FS3 system.</w:t>
+      </w:r>
+    </w:p>
+    <w:p/>
+    <w:p>
+      <w:r>
+        <w:rPr>
+          <w:u w:val="single"/>
+        </w:rPr>
+        <w:t>Player</w:t>
+      </w:r>
+      <w:r>
+        <w:t xml:space="preserve"> – A person playing the game.</w:t>
+      </w:r>
+    </w:p>
+    <w:p>
+      <w:pPr>
+        <w:rPr>
+          <w:u w:val="single"/>
+        </w:rPr>
+      </w:pPr>
+    </w:p>
+    <w:p>
+      <w:r>
+        <w:rPr>
+          <w:u w:val="single"/>
+        </w:rPr>
+        <w:t>Storyteller</w:t>
+      </w:r>
+      <w:r>
+        <w:t xml:space="preserve"> – The player who is driving the story of the g</w:t>
+      </w:r>
+      <w:r>
+        <w:t>ame.  (Called the Gamemaster/</w:t>
+      </w:r>
+      <w:r>
+        <w:t xml:space="preserve">Administrator in some games.) </w:t>
+      </w:r>
+    </w:p>
+    <w:p/>
+    <w:p>
+      <w:r>
+        <w:rPr>
+          <w:u w:val="single"/>
+        </w:rPr>
+        <w:t>Player Character (PC)</w:t>
+      </w:r>
+      <w:r>
+        <w:t xml:space="preserve"> – A major character whose actions are controlled by a player.  One can think of PCs as the heroes of a story.</w:t>
+      </w:r>
+    </w:p>
+    <w:p/>
+    <w:p>
+      <w:r>
+        <w:rPr>
+          <w:u w:val="single"/>
+        </w:rPr>
+        <w:t>Non-Player Character (NPC)</w:t>
+      </w:r>
+      <w:r>
+        <w:t xml:space="preserve"> – A secondary character, normally controlled by the Storyteller but sometimes by other players.   One can think of NPCs as the villains or extras in a story.</w:t>
+      </w:r>
+    </w:p>
+    <w:p/>
+    <w:p>
+      <w:r>
+        <w:rPr>
+          <w:u w:val="single"/>
+        </w:rPr>
+        <w:t>You</w:t>
+      </w:r>
+      <w:r>
+        <w:t xml:space="preserve"> – The term “you” and “your” </w:t>
+      </w:r>
+      <w:r>
+        <w:t>are</w:t>
+      </w:r>
+      <w:r>
+        <w:t xml:space="preserve"> used interchangeably to refer to you as a player (“roll your dice”), or as your character (“pick your skills”).</w:t>
+      </w:r>
+    </w:p>
+    <w:p/>
+    <w:p>
+      <w:pPr>
+        <w:pStyle w:val="Heading1"/>
+      </w:pPr>
+      <w:bookmarkStart w:id="5" w:name="_Toc163897247"/>
+      <w:r>
+        <w:t>FS3 Basics</w:t>
+      </w:r>
+      <w:bookmarkEnd w:id="5"/>
+    </w:p>
+    <w:p>
+      <w:r>
+        <w:t>This section describes the basic concepts of the FS3 conflict resolution system.</w:t>
+      </w:r>
+    </w:p>
+    <w:p>
+      <w:pPr>
+        <w:pStyle w:val="Heading2"/>
+      </w:pPr>
+      <w:bookmarkStart w:id="6" w:name="_Toc163897248"/>
+      <w:r>
+        <w:t>Abilities</w:t>
+      </w:r>
+      <w:bookmarkEnd w:id="6"/>
+    </w:p>
+    <w:p>
+      <w:r>
+        <w:rPr>
+          <w:b/>
+        </w:rPr>
+        <w:t>Abilities</w:t>
+      </w:r>
+      <w:r>
+        <w:t xml:space="preserve"> reflect things that your character is able to do.  Running, shooting guns, flying spaceships, talking your way out of a tense situation – these are all things that could be covered by Abilities.  </w:t>
       </w:r>
       <w:r>
         <w:t xml:space="preserve"> </w:t>
       </w:r>
       <w:r>
-        <w:t xml:space="preserve">FS3 can be used for anything from high fantasy to gritty historical drama.  Skill lists, weapons, armor, etc. will need to be customized for the setting.  </w:t>
-      </w:r>
-      <w:r>
-        <w:t>More about customizing FS3 can be found in the FS3 Storyteller</w:t>
-      </w:r>
-      <w:r>
-        <w:t>’</w:t>
-      </w:r>
-      <w:r>
-        <w:t>s Guide.</w:t>
+        <w:t xml:space="preserve">There are two kinds of Abilities: Attributes and Skills.  </w:t>
+      </w:r>
+    </w:p>
+    <w:p/>
+    <w:p>
+      <w:r>
+        <w:t>Each game will define the list of available Abilities.</w:t>
       </w:r>
     </w:p>
     <w:p>
       <w:pPr>
         <w:pStyle w:val="Heading2"/>
       </w:pPr>
-      <w:bookmarkStart w:id="5" w:name="_Toc163897246"/>
-      <w:r>
-        <w:t>Definitions</w:t>
-      </w:r>
-      <w:bookmarkEnd w:id="5"/>
-    </w:p>
-    <w:p>
-      <w:r>
-        <w:t>Here are some of the common terms used in the FS3 system.</w:t>
-      </w:r>
-    </w:p>
-    <w:p/>
-    <w:p>
-      <w:r>
-        <w:rPr>
-          <w:u w:val="single"/>
-        </w:rPr>
-        <w:t>Player</w:t>
-      </w:r>
-      <w:r>
-        <w:t xml:space="preserve"> – A person playing the game.</w:t>
-      </w:r>
-    </w:p>
-    <w:p>
-      <w:pPr>
-        <w:rPr>
-          <w:u w:val="single"/>
-        </w:rPr>
-      </w:pPr>
-    </w:p>
-    <w:p>
-      <w:r>
-        <w:rPr>
-          <w:u w:val="single"/>
-        </w:rPr>
-        <w:t>Storyteller</w:t>
-      </w:r>
-      <w:r>
-        <w:t xml:space="preserve"> – The player who is driving the story of the g</w:t>
-      </w:r>
-      <w:r>
-        <w:t>ame.  (Called the Gamemaster/</w:t>
-      </w:r>
-      <w:r>
-        <w:t xml:space="preserve">Administrator in some games.) </w:t>
-      </w:r>
-    </w:p>
-    <w:p/>
-    <w:p>
-      <w:r>
-        <w:rPr>
-          <w:u w:val="single"/>
-        </w:rPr>
-        <w:t>Player Character (PC)</w:t>
-      </w:r>
-      <w:r>
-        <w:t xml:space="preserve"> – A major character whose actions are controlled by a player.  One can think of PCs as the heroes of a story.</w:t>
-      </w:r>
-    </w:p>
-    <w:p/>
-    <w:p>
-      <w:r>
-        <w:rPr>
-          <w:u w:val="single"/>
-        </w:rPr>
-        <w:t>Non-Player Character (NPC)</w:t>
-      </w:r>
-      <w:r>
-        <w:t xml:space="preserve"> – A secondary character, normally controlled by the Storyteller but sometimes by other players.   One can think of NPCs as the villains or extras in a story.</w:t>
-      </w:r>
-    </w:p>
-    <w:p/>
-    <w:p>
-      <w:r>
-        <w:rPr>
-          <w:u w:val="single"/>
-        </w:rPr>
-        <w:t>You</w:t>
-      </w:r>
-      <w:r>
-        <w:t xml:space="preserve"> – The term “you” and “your” </w:t>
-      </w:r>
-      <w:r>
-        <w:t>are</w:t>
-      </w:r>
-      <w:r>
-        <w:t xml:space="preserve"> used interchangeably to refer to you as a player (“roll your dice”), or as your character (“pick your skills”).</w:t>
-      </w:r>
-    </w:p>
-    <w:p/>
-    <w:p>
-      <w:pPr>
-        <w:pStyle w:val="Heading1"/>
-      </w:pPr>
-      <w:bookmarkStart w:id="6" w:name="_Toc163897247"/>
-      <w:r>
-        <w:t>FS3 Basics</w:t>
-      </w:r>
-      <w:bookmarkEnd w:id="6"/>
-    </w:p>
-    <w:p>
-      <w:r>
-        <w:t>This section describes the basic concepts of the FS3 conflict resolution system.</w:t>
-      </w:r>
-    </w:p>
-    <w:p>
-      <w:pPr>
-        <w:pStyle w:val="Heading2"/>
-      </w:pPr>
-      <w:bookmarkStart w:id="7" w:name="_Toc163897248"/>
-      <w:r>
-        <w:t>Abilities</w:t>
+      <w:bookmarkStart w:id="7" w:name="_Toc163897249"/>
+      <w:r>
+        <w:t>Attributes</w:t>
       </w:r>
       <w:bookmarkEnd w:id="7"/>
-    </w:p>
-    <w:p>
-      <w:r>
-        <w:rPr>
-          <w:b/>
-        </w:rPr>
-        <w:t>Abilities</w:t>
-      </w:r>
-      <w:r>
-        <w:t xml:space="preserve"> reflect things that your character is able to do.  Running, shooting guns, flying spaceships, talking your way out of a tense situation – these are all things that could be covered by Abilities.  </w:t>
-      </w:r>
-      <w:r>
-        <w:t xml:space="preserve"> </w:t>
-      </w:r>
-      <w:r>
-        <w:t xml:space="preserve">There are two kinds of Abilities: Attributes and Skills.  </w:t>
-      </w:r>
-    </w:p>
-    <w:p/>
-    <w:p>
-      <w:r>
-        <w:t>Each game will define the list of available Abilities.</w:t>
-      </w:r>
-    </w:p>
-    <w:p>
-      <w:pPr>
-        <w:pStyle w:val="Heading2"/>
-      </w:pPr>
-      <w:bookmarkStart w:id="8" w:name="_Toc163897249"/>
-      <w:r>
-        <w:t>Attributes</w:t>
-      </w:r>
-      <w:bookmarkEnd w:id="8"/>
     </w:p>
     <w:p>
       <w:r>
@@ -2946,11 +2943,11 @@
       <w:pPr>
         <w:pStyle w:val="Heading2"/>
       </w:pPr>
-      <w:bookmarkStart w:id="9" w:name="_Toc163897250"/>
+      <w:bookmarkStart w:id="8" w:name="_Toc163897250"/>
       <w:r>
         <w:t>Skills</w:t>
       </w:r>
-      <w:bookmarkEnd w:id="9"/>
+      <w:bookmarkEnd w:id="8"/>
     </w:p>
     <w:p>
       <w:r>
@@ -3406,13 +3403,13 @@
       <w:pPr>
         <w:pStyle w:val="Heading2"/>
       </w:pPr>
-      <w:bookmarkStart w:id="10" w:name="_Ref161902015"/>
-      <w:bookmarkStart w:id="11" w:name="_Toc163897251"/>
+      <w:bookmarkStart w:id="9" w:name="_Ref161902015"/>
+      <w:bookmarkStart w:id="10" w:name="_Toc163897251"/>
       <w:r>
         <w:t>Common Knowledge</w:t>
       </w:r>
+      <w:bookmarkEnd w:id="9"/>
       <w:bookmarkEnd w:id="10"/>
-      <w:bookmarkEnd w:id="11"/>
     </w:p>
     <w:p>
       <w:r>
@@ -3469,26 +3466,26 @@
       <w:pPr>
         <w:pStyle w:val="Heading1"/>
       </w:pPr>
-      <w:bookmarkStart w:id="12" w:name="_Toc163897252"/>
+      <w:bookmarkStart w:id="11" w:name="_Toc163897252"/>
       <w:r>
         <w:t>Ability Rolls</w:t>
       </w:r>
+      <w:bookmarkEnd w:id="11"/>
+    </w:p>
+    <w:p>
+      <w:r>
+        <w:t xml:space="preserve">Ability Rolls are used to determine the outcome of a character’s action, whether it’s shooting a gun or jumping a chasm.   </w:t>
+      </w:r>
+    </w:p>
+    <w:p>
+      <w:pPr>
+        <w:pStyle w:val="Heading2"/>
+      </w:pPr>
+      <w:bookmarkStart w:id="12" w:name="_Toc163897253"/>
+      <w:r>
+        <w:t>When to Roll</w:t>
+      </w:r>
       <w:bookmarkEnd w:id="12"/>
-    </w:p>
-    <w:p>
-      <w:r>
-        <w:t xml:space="preserve">Ability Rolls are used to determine the outcome of a character’s action, whether it’s shooting a gun or jumping a chasm.   </w:t>
-      </w:r>
-    </w:p>
-    <w:p>
-      <w:pPr>
-        <w:pStyle w:val="Heading2"/>
-      </w:pPr>
-      <w:bookmarkStart w:id="13" w:name="_Toc163897253"/>
-      <w:r>
-        <w:t>When to Roll</w:t>
-      </w:r>
-      <w:bookmarkEnd w:id="13"/>
     </w:p>
     <w:p>
       <w:r>
@@ -3667,11 +3664,11 @@
       <w:pPr>
         <w:pStyle w:val="Heading2"/>
       </w:pPr>
-      <w:bookmarkStart w:id="14" w:name="_Toc163897254"/>
+      <w:bookmarkStart w:id="13" w:name="_Toc163897254"/>
       <w:r>
         <w:t>What to Roll</w:t>
       </w:r>
-      <w:bookmarkEnd w:id="14"/>
+      <w:bookmarkEnd w:id="13"/>
     </w:p>
     <w:p>
       <w:r>
@@ -3934,13 +3931,13 @@
       <w:pPr>
         <w:pStyle w:val="Heading2"/>
       </w:pPr>
-      <w:bookmarkStart w:id="15" w:name="_Ref161902174"/>
-      <w:bookmarkStart w:id="16" w:name="_Toc163897255"/>
+      <w:bookmarkStart w:id="14" w:name="_Ref161902174"/>
+      <w:bookmarkStart w:id="15" w:name="_Toc163897255"/>
       <w:r>
         <w:t>Modifiers</w:t>
       </w:r>
+      <w:bookmarkEnd w:id="14"/>
       <w:bookmarkEnd w:id="15"/>
-      <w:bookmarkEnd w:id="16"/>
     </w:p>
     <w:p>
       <w:r>
@@ -4156,11 +4153,11 @@
       <w:pPr>
         <w:pStyle w:val="Heading2"/>
       </w:pPr>
-      <w:bookmarkStart w:id="17" w:name="_Toc163897256"/>
+      <w:bookmarkStart w:id="16" w:name="_Toc163897256"/>
       <w:r>
         <w:t>How to Roll</w:t>
       </w:r>
-      <w:bookmarkEnd w:id="17"/>
+      <w:bookmarkEnd w:id="16"/>
     </w:p>
     <w:p>
       <w:r>
@@ -4201,21 +4198,6 @@
       </w:r>
       <w:r>
         <w:t xml:space="preserve">  </w:t>
-      </w:r>
-    </w:p>
-    <w:p/>
-    <w:p>
-      <w:r>
-        <w:t xml:space="preserve">Note: Any time you default to just an attribute, roll </w:t>
-      </w:r>
-      <w:r>
-        <w:rPr>
-          <w:b/>
-        </w:rPr>
-        <w:t>twice</w:t>
-      </w:r>
-      <w:r>
-        <w:t xml:space="preserve"> the attribute rating.  In other words, the attribute rating is used for both the “skill” and the attribute.</w:t>
       </w:r>
     </w:p>
     <w:p/>
@@ -4535,11 +4517,11 @@
       <w:pPr>
         <w:pStyle w:val="Heading2"/>
       </w:pPr>
-      <w:bookmarkStart w:id="18" w:name="_Toc163897257"/>
+      <w:bookmarkStart w:id="17" w:name="_Toc163897257"/>
       <w:r>
         <w:t>Opposed Rolls</w:t>
       </w:r>
-      <w:bookmarkEnd w:id="18"/>
+      <w:bookmarkEnd w:id="17"/>
     </w:p>
     <w:p>
       <w:r>
@@ -4603,6 +4585,7 @@
                 <w:b/>
               </w:rPr>
             </w:pPr>
+            <w:bookmarkStart w:id="18" w:name="_GoBack" w:colFirst="0" w:colLast="1"/>
             <w:r>
               <w:rPr>
                 <w:b/>
@@ -4743,6 +4726,7 @@
           </w:p>
         </w:tc>
       </w:tr>
+      <w:bookmarkEnd w:id="18"/>
     </w:tbl>
     <w:p/>
     <w:p>
@@ -8157,7 +8141,7 @@
         <w:rStyle w:val="PageNumber"/>
         <w:noProof/>
       </w:rPr>
-      <w:t>1</w:t>
+      <w:t>18</w:t>
     </w:r>
     <w:r>
       <w:rPr>
@@ -8194,7 +8178,7 @@
         <w:rStyle w:val="PageNumber"/>
         <w:noProof/>
       </w:rPr>
-      <w:t>2</w:t>
+      <w:t>19</w:t>
     </w:r>
     <w:r>
       <w:rPr>
@@ -13043,7 +13027,7 @@
 </file>
 
 <file path=customXml/itemProps1.xml><?xml version="1.0" encoding="utf-8"?>
-<ds:datastoreItem xmlns:ds="http://schemas.openxmlformats.org/officeDocument/2006/customXml" ds:itemID="{02818B62-165C-644E-A623-D213AF3FC616}">
+<ds:datastoreItem xmlns:ds="http://schemas.openxmlformats.org/officeDocument/2006/customXml" ds:itemID="{CD14AF86-30AF-124C-9FFA-F1591D2E4DDE}">
   <ds:schemaRefs>
     <ds:schemaRef ds:uri="http://schemas.openxmlformats.org/officeDocument/2006/bibliography"/>
   </ds:schemaRefs>

</xml_diff>

<commit_message>
Updated moderate wound modifier.
</commit_message>
<xml_diff>
--- a/farasoftcode/Docs/FS3.2/FS3 Players Guide.docx
+++ b/farasoftcode/Docs/FS3.2/FS3 Players Guide.docx
@@ -704,7 +704,7 @@
         <w:rPr>
           <w:noProof/>
         </w:rPr>
-        <w:t>4</w:t>
+        <w:t>5</w:t>
       </w:r>
       <w:r>
         <w:rPr>
@@ -764,7 +764,7 @@
         <w:rPr>
           <w:noProof/>
         </w:rPr>
-        <w:t>6</w:t>
+        <w:t>7</w:t>
       </w:r>
       <w:r>
         <w:rPr>
@@ -824,7 +824,7 @@
         <w:rPr>
           <w:noProof/>
         </w:rPr>
-        <w:t>6</w:t>
+        <w:t>7</w:t>
       </w:r>
       <w:r>
         <w:rPr>
@@ -884,7 +884,7 @@
         <w:rPr>
           <w:noProof/>
         </w:rPr>
-        <w:t>6</w:t>
+        <w:t>7</w:t>
       </w:r>
       <w:r>
         <w:rPr>
@@ -944,7 +944,7 @@
         <w:rPr>
           <w:noProof/>
         </w:rPr>
-        <w:t>7</w:t>
+        <w:t>8</w:t>
       </w:r>
       <w:r>
         <w:rPr>
@@ -1004,7 +1004,7 @@
         <w:rPr>
           <w:noProof/>
         </w:rPr>
-        <w:t>7</w:t>
+        <w:t>8</w:t>
       </w:r>
       <w:r>
         <w:rPr>
@@ -1064,7 +1064,7 @@
         <w:rPr>
           <w:noProof/>
         </w:rPr>
-        <w:t>8</w:t>
+        <w:t>9</w:t>
       </w:r>
       <w:r>
         <w:rPr>
@@ -1124,7 +1124,7 @@
         <w:rPr>
           <w:noProof/>
         </w:rPr>
-        <w:t>10</w:t>
+        <w:t>11</w:t>
       </w:r>
       <w:r>
         <w:rPr>
@@ -1184,7 +1184,7 @@
         <w:rPr>
           <w:noProof/>
         </w:rPr>
-        <w:t>10</w:t>
+        <w:t>11</w:t>
       </w:r>
       <w:r>
         <w:rPr>
@@ -1244,7 +1244,7 @@
         <w:rPr>
           <w:noProof/>
         </w:rPr>
-        <w:t>10</w:t>
+        <w:t>11</w:t>
       </w:r>
       <w:r>
         <w:rPr>
@@ -1304,7 +1304,7 @@
         <w:rPr>
           <w:noProof/>
         </w:rPr>
-        <w:t>11</w:t>
+        <w:t>12</w:t>
       </w:r>
       <w:r>
         <w:rPr>
@@ -1364,7 +1364,7 @@
         <w:rPr>
           <w:noProof/>
         </w:rPr>
-        <w:t>13</w:t>
+        <w:t>14</w:t>
       </w:r>
       <w:r>
         <w:rPr>
@@ -1424,7 +1424,7 @@
         <w:rPr>
           <w:noProof/>
         </w:rPr>
-        <w:t>14</w:t>
+        <w:t>15</w:t>
       </w:r>
       <w:r>
         <w:rPr>
@@ -1484,7 +1484,7 @@
         <w:rPr>
           <w:noProof/>
         </w:rPr>
-        <w:t>14</w:t>
+        <w:t>15</w:t>
       </w:r>
       <w:r>
         <w:rPr>
@@ -1544,7 +1544,7 @@
         <w:rPr>
           <w:noProof/>
         </w:rPr>
-        <w:t>14</w:t>
+        <w:t>15</w:t>
       </w:r>
       <w:r>
         <w:rPr>
@@ -1604,7 +1604,7 @@
         <w:rPr>
           <w:noProof/>
         </w:rPr>
-        <w:t>14</w:t>
+        <w:t>15</w:t>
       </w:r>
       <w:r>
         <w:rPr>
@@ -1664,7 +1664,7 @@
         <w:rPr>
           <w:noProof/>
         </w:rPr>
-        <w:t>15</w:t>
+        <w:t>16</w:t>
       </w:r>
       <w:r>
         <w:rPr>
@@ -1724,7 +1724,7 @@
         <w:rPr>
           <w:noProof/>
         </w:rPr>
-        <w:t>15</w:t>
+        <w:t>16</w:t>
       </w:r>
       <w:r>
         <w:rPr>
@@ -1784,7 +1784,7 @@
         <w:rPr>
           <w:noProof/>
         </w:rPr>
-        <w:t>16</w:t>
+        <w:t>17</w:t>
       </w:r>
       <w:r>
         <w:rPr>
@@ -1844,7 +1844,7 @@
         <w:rPr>
           <w:noProof/>
         </w:rPr>
-        <w:t>16</w:t>
+        <w:t>17</w:t>
       </w:r>
       <w:r>
         <w:rPr>
@@ -1904,7 +1904,7 @@
         <w:rPr>
           <w:noProof/>
         </w:rPr>
-        <w:t>16</w:t>
+        <w:t>17</w:t>
       </w:r>
       <w:r>
         <w:rPr>
@@ -1964,7 +1964,7 @@
         <w:rPr>
           <w:noProof/>
         </w:rPr>
-        <w:t>17</w:t>
+        <w:t>18</w:t>
       </w:r>
       <w:r>
         <w:rPr>
@@ -2024,7 +2024,7 @@
         <w:rPr>
           <w:noProof/>
         </w:rPr>
-        <w:t>17</w:t>
+        <w:t>18</w:t>
       </w:r>
       <w:r>
         <w:rPr>
@@ -2084,7 +2084,7 @@
         <w:rPr>
           <w:noProof/>
         </w:rPr>
-        <w:t>18</w:t>
+        <w:t>19</w:t>
       </w:r>
       <w:r>
         <w:rPr>
@@ -2144,7 +2144,7 @@
         <w:rPr>
           <w:noProof/>
         </w:rPr>
-        <w:t>18</w:t>
+        <w:t>19</w:t>
       </w:r>
       <w:r>
         <w:rPr>
@@ -2204,7 +2204,7 @@
         <w:rPr>
           <w:noProof/>
         </w:rPr>
-        <w:t>19</w:t>
+        <w:t>20</w:t>
       </w:r>
       <w:r>
         <w:rPr>
@@ -3333,57 +3333,946 @@
     </w:tbl>
     <w:p/>
     <w:p>
-      <w:pPr>
-        <w:pStyle w:val="ListParagraph"/>
-        <w:numPr>
-          <w:ilvl w:val="0"/>
-          <w:numId w:val="35"/>
-        </w:numPr>
-      </w:pPr>
-      <w:r>
-        <w:t>Novice = A student, hobbyist or trainee.</w:t>
-      </w:r>
-    </w:p>
-    <w:p>
-      <w:pPr>
-        <w:pStyle w:val="ListParagraph"/>
-        <w:numPr>
-          <w:ilvl w:val="0"/>
-          <w:numId w:val="35"/>
-        </w:numPr>
-      </w:pPr>
-      <w:r>
-        <w:t>Proficient = Thoroughly competent.  A typical professional level.</w:t>
-      </w:r>
-    </w:p>
-    <w:p>
-      <w:pPr>
-        <w:pStyle w:val="ListParagraph"/>
-        <w:numPr>
-          <w:ilvl w:val="0"/>
-          <w:numId w:val="35"/>
-        </w:numPr>
-      </w:pPr>
-      <w:r>
-        <w:t>Veteran = A lot of experience or talent.</w:t>
-      </w:r>
-    </w:p>
-    <w:p>
-      <w:pPr>
-        <w:pStyle w:val="ListParagraph"/>
-        <w:numPr>
-          <w:ilvl w:val="0"/>
-          <w:numId w:val="35"/>
-        </w:numPr>
-      </w:pPr>
-      <w:r>
-        <w:t xml:space="preserve">Master = </w:t>
-      </w:r>
-      <w:r>
-        <w:t>An expert or master.</w:t>
+      <w:r>
+        <w:t>A more detailed description of each level is given in the chart below.</w:t>
+      </w:r>
+      <w:r>
+        <w:t xml:space="preserve">  </w:t>
+      </w:r>
+      <w:r>
+        <w:t xml:space="preserve"> </w:t>
+      </w:r>
+      <w:r>
+        <w:t xml:space="preserve">Although </w:t>
+      </w:r>
+      <w:r>
+        <w:t>the chart</w:t>
+      </w:r>
+      <w:r>
+        <w:t xml:space="preserve"> talks about </w:t>
+      </w:r>
+      <w:r>
+        <w:t>“experience”, talented newcomers</w:t>
+      </w:r>
+      <w:r>
+        <w:t xml:space="preserve"> </w:t>
+      </w:r>
+      <w:r>
+        <w:rPr>
+          <w:i/>
+        </w:rPr>
+        <w:t>can</w:t>
+      </w:r>
+      <w:r>
+        <w:t xml:space="preserve"> have higher skill levels than their years of training might ordinarily call for.</w:t>
+      </w:r>
+    </w:p>
+    <w:p>
+      <w:r>
+        <w:t xml:space="preserve"> </w:t>
       </w:r>
     </w:p>
     <w:p/>
+    <w:tbl>
+      <w:tblPr>
+        <w:tblW w:w="0" w:type="auto"/>
+        <w:tblCellMar>
+          <w:top w:w="15" w:type="dxa"/>
+          <w:left w:w="15" w:type="dxa"/>
+          <w:bottom w:w="15" w:type="dxa"/>
+          <w:right w:w="15" w:type="dxa"/>
+        </w:tblCellMar>
+        <w:tblLook w:val="04A0" w:firstRow="1" w:lastRow="0" w:firstColumn="1" w:lastColumn="0" w:noHBand="0" w:noVBand="1"/>
+      </w:tblPr>
+      <w:tblGrid>
+        <w:gridCol w:w="1158"/>
+        <w:gridCol w:w="7818"/>
+      </w:tblGrid>
+      <w:tr>
+        <w:trPr>
+          <w:tblHeader/>
+        </w:trPr>
+        <w:tc>
+          <w:tcPr>
+            <w:tcW w:w="1158" w:type="dxa"/>
+            <w:tcBorders>
+              <w:top w:val="single" w:sz="6" w:space="0" w:color="888888"/>
+              <w:left w:val="single" w:sz="6" w:space="0" w:color="888888"/>
+              <w:bottom w:val="single" w:sz="6" w:space="0" w:color="888888"/>
+              <w:right w:val="single" w:sz="6" w:space="0" w:color="888888"/>
+            </w:tcBorders>
+            <w:shd w:val="clear" w:color="auto" w:fill="EEEEEE"/>
+            <w:tcMar>
+              <w:top w:w="72" w:type="dxa"/>
+              <w:left w:w="168" w:type="dxa"/>
+              <w:bottom w:w="72" w:type="dxa"/>
+              <w:right w:w="168" w:type="dxa"/>
+            </w:tcMar>
+            <w:vAlign w:val="center"/>
+            <w:hideMark/>
+          </w:tcPr>
+          <w:p>
+            <w:pPr>
+              <w:spacing w:before="120" w:after="120"/>
+              <w:jc w:val="center"/>
+              <w:rPr>
+                <w:b/>
+                <w:bCs/>
+                <w:color w:val="222222"/>
+              </w:rPr>
+            </w:pPr>
+            <w:r>
+              <w:rPr>
+                <w:b/>
+                <w:bCs/>
+                <w:color w:val="222222"/>
+              </w:rPr>
+              <w:t>Rating</w:t>
+            </w:r>
+          </w:p>
+        </w:tc>
+        <w:tc>
+          <w:tcPr>
+            <w:tcW w:w="7818" w:type="dxa"/>
+            <w:tcBorders>
+              <w:top w:val="single" w:sz="6" w:space="0" w:color="888888"/>
+              <w:left w:val="single" w:sz="6" w:space="0" w:color="888888"/>
+              <w:bottom w:val="single" w:sz="6" w:space="0" w:color="888888"/>
+              <w:right w:val="single" w:sz="6" w:space="0" w:color="888888"/>
+            </w:tcBorders>
+            <w:shd w:val="clear" w:color="auto" w:fill="EEEEEE"/>
+            <w:tcMar>
+              <w:top w:w="72" w:type="dxa"/>
+              <w:left w:w="168" w:type="dxa"/>
+              <w:bottom w:w="72" w:type="dxa"/>
+              <w:right w:w="168" w:type="dxa"/>
+            </w:tcMar>
+            <w:vAlign w:val="center"/>
+            <w:hideMark/>
+          </w:tcPr>
+          <w:p>
+            <w:pPr>
+              <w:spacing w:before="120" w:after="120"/>
+              <w:jc w:val="center"/>
+              <w:rPr>
+                <w:b/>
+                <w:bCs/>
+                <w:color w:val="222222"/>
+              </w:rPr>
+            </w:pPr>
+            <w:r>
+              <w:rPr>
+                <w:b/>
+                <w:bCs/>
+                <w:color w:val="222222"/>
+              </w:rPr>
+              <w:t>Description</w:t>
+            </w:r>
+          </w:p>
+        </w:tc>
+      </w:tr>
+      <w:tr>
+        <w:tc>
+          <w:tcPr>
+            <w:tcW w:w="1158" w:type="dxa"/>
+            <w:tcBorders>
+              <w:top w:val="single" w:sz="6" w:space="0" w:color="888888"/>
+              <w:left w:val="single" w:sz="6" w:space="0" w:color="888888"/>
+              <w:bottom w:val="single" w:sz="6" w:space="0" w:color="888888"/>
+              <w:right w:val="single" w:sz="6" w:space="0" w:color="888888"/>
+            </w:tcBorders>
+            <w:tcMar>
+              <w:top w:w="72" w:type="dxa"/>
+              <w:left w:w="168" w:type="dxa"/>
+              <w:bottom w:w="72" w:type="dxa"/>
+              <w:right w:w="168" w:type="dxa"/>
+            </w:tcMar>
+            <w:vAlign w:val="center"/>
+            <w:hideMark/>
+          </w:tcPr>
+          <w:p>
+            <w:pPr>
+              <w:spacing w:before="120" w:after="120"/>
+              <w:jc w:val="center"/>
+              <w:rPr>
+                <w:color w:val="222222"/>
+              </w:rPr>
+            </w:pPr>
+            <w:r>
+              <w:rPr>
+                <w:b/>
+                <w:bCs/>
+                <w:color w:val="222222"/>
+              </w:rPr>
+              <w:t>1</w:t>
+            </w:r>
+          </w:p>
+        </w:tc>
+        <w:tc>
+          <w:tcPr>
+            <w:tcW w:w="7818" w:type="dxa"/>
+            <w:tcBorders>
+              <w:top w:val="single" w:sz="6" w:space="0" w:color="888888"/>
+              <w:left w:val="single" w:sz="6" w:space="0" w:color="888888"/>
+              <w:bottom w:val="single" w:sz="6" w:space="0" w:color="888888"/>
+              <w:right w:val="single" w:sz="6" w:space="0" w:color="888888"/>
+            </w:tcBorders>
+            <w:tcMar>
+              <w:top w:w="72" w:type="dxa"/>
+              <w:left w:w="168" w:type="dxa"/>
+              <w:bottom w:w="72" w:type="dxa"/>
+              <w:right w:w="168" w:type="dxa"/>
+            </w:tcMar>
+            <w:vAlign w:val="center"/>
+            <w:hideMark/>
+          </w:tcPr>
+          <w:p>
+            <w:pPr>
+              <w:spacing w:before="120" w:after="120"/>
+              <w:rPr>
+                <w:color w:val="222222"/>
+              </w:rPr>
+            </w:pPr>
+            <w:r>
+              <w:rPr>
+                <w:color w:val="222222"/>
+              </w:rPr>
+              <w:t xml:space="preserve">You </w:t>
+            </w:r>
+            <w:r>
+              <w:rPr>
+                <w:color w:val="222222"/>
+              </w:rPr>
+              <w:t>are a casual hobbyist or beginning student.</w:t>
+            </w:r>
+          </w:p>
+        </w:tc>
+      </w:tr>
+      <w:tr>
+        <w:tc>
+          <w:tcPr>
+            <w:tcW w:w="1158" w:type="dxa"/>
+            <w:tcBorders>
+              <w:top w:val="single" w:sz="6" w:space="0" w:color="888888"/>
+              <w:left w:val="single" w:sz="6" w:space="0" w:color="888888"/>
+              <w:bottom w:val="single" w:sz="6" w:space="0" w:color="888888"/>
+              <w:right w:val="single" w:sz="6" w:space="0" w:color="888888"/>
+            </w:tcBorders>
+            <w:tcMar>
+              <w:top w:w="72" w:type="dxa"/>
+              <w:left w:w="168" w:type="dxa"/>
+              <w:bottom w:w="72" w:type="dxa"/>
+              <w:right w:w="168" w:type="dxa"/>
+            </w:tcMar>
+            <w:vAlign w:val="center"/>
+            <w:hideMark/>
+          </w:tcPr>
+          <w:p>
+            <w:pPr>
+              <w:spacing w:before="120" w:after="120"/>
+              <w:jc w:val="center"/>
+              <w:rPr>
+                <w:color w:val="222222"/>
+              </w:rPr>
+            </w:pPr>
+            <w:r>
+              <w:rPr>
+                <w:b/>
+                <w:bCs/>
+                <w:color w:val="222222"/>
+              </w:rPr>
+              <w:t>2</w:t>
+            </w:r>
+          </w:p>
+        </w:tc>
+        <w:tc>
+          <w:tcPr>
+            <w:tcW w:w="7818" w:type="dxa"/>
+            <w:tcBorders>
+              <w:top w:val="single" w:sz="6" w:space="0" w:color="888888"/>
+              <w:left w:val="single" w:sz="6" w:space="0" w:color="888888"/>
+              <w:bottom w:val="single" w:sz="6" w:space="0" w:color="888888"/>
+              <w:right w:val="single" w:sz="6" w:space="0" w:color="888888"/>
+            </w:tcBorders>
+            <w:tcMar>
+              <w:top w:w="72" w:type="dxa"/>
+              <w:left w:w="168" w:type="dxa"/>
+              <w:bottom w:w="72" w:type="dxa"/>
+              <w:right w:w="168" w:type="dxa"/>
+            </w:tcMar>
+            <w:vAlign w:val="center"/>
+            <w:hideMark/>
+          </w:tcPr>
+          <w:p>
+            <w:pPr>
+              <w:spacing w:before="120" w:after="120"/>
+              <w:rPr>
+                <w:color w:val="222222"/>
+              </w:rPr>
+            </w:pPr>
+            <w:r>
+              <w:rPr>
+                <w:color w:val="222222"/>
+              </w:rPr>
+              <w:t>You are a very interested hobbyist or a mid-level student.</w:t>
+            </w:r>
+          </w:p>
+        </w:tc>
+      </w:tr>
+      <w:tr>
+        <w:tc>
+          <w:tcPr>
+            <w:tcW w:w="1158" w:type="dxa"/>
+            <w:tcBorders>
+              <w:top w:val="single" w:sz="6" w:space="0" w:color="888888"/>
+              <w:left w:val="single" w:sz="6" w:space="0" w:color="888888"/>
+              <w:bottom w:val="single" w:sz="6" w:space="0" w:color="888888"/>
+              <w:right w:val="single" w:sz="6" w:space="0" w:color="888888"/>
+            </w:tcBorders>
+            <w:tcMar>
+              <w:top w:w="72" w:type="dxa"/>
+              <w:left w:w="168" w:type="dxa"/>
+              <w:bottom w:w="72" w:type="dxa"/>
+              <w:right w:w="168" w:type="dxa"/>
+            </w:tcMar>
+            <w:vAlign w:val="center"/>
+            <w:hideMark/>
+          </w:tcPr>
+          <w:p>
+            <w:pPr>
+              <w:spacing w:before="120" w:after="120"/>
+              <w:jc w:val="center"/>
+              <w:rPr>
+                <w:color w:val="222222"/>
+              </w:rPr>
+            </w:pPr>
+            <w:r>
+              <w:rPr>
+                <w:b/>
+                <w:bCs/>
+                <w:color w:val="222222"/>
+              </w:rPr>
+              <w:t>3</w:t>
+            </w:r>
+          </w:p>
+        </w:tc>
+        <w:tc>
+          <w:tcPr>
+            <w:tcW w:w="7818" w:type="dxa"/>
+            <w:tcBorders>
+              <w:top w:val="single" w:sz="6" w:space="0" w:color="888888"/>
+              <w:left w:val="single" w:sz="6" w:space="0" w:color="888888"/>
+              <w:bottom w:val="single" w:sz="6" w:space="0" w:color="888888"/>
+              <w:right w:val="single" w:sz="6" w:space="0" w:color="888888"/>
+            </w:tcBorders>
+            <w:tcMar>
+              <w:top w:w="72" w:type="dxa"/>
+              <w:left w:w="168" w:type="dxa"/>
+              <w:bottom w:w="72" w:type="dxa"/>
+              <w:right w:w="168" w:type="dxa"/>
+            </w:tcMar>
+            <w:vAlign w:val="center"/>
+            <w:hideMark/>
+          </w:tcPr>
+          <w:p>
+            <w:pPr>
+              <w:spacing w:before="120" w:after="120"/>
+              <w:rPr>
+                <w:color w:val="222222"/>
+              </w:rPr>
+            </w:pPr>
+            <w:r>
+              <w:rPr>
+                <w:color w:val="222222"/>
+              </w:rPr>
+              <w:t>You are a serious hobbyist or a senior student.</w:t>
+            </w:r>
+          </w:p>
+        </w:tc>
+      </w:tr>
+      <w:tr>
+        <w:tc>
+          <w:tcPr>
+            <w:tcW w:w="1158" w:type="dxa"/>
+            <w:tcBorders>
+              <w:top w:val="single" w:sz="6" w:space="0" w:color="888888"/>
+              <w:left w:val="single" w:sz="6" w:space="0" w:color="888888"/>
+              <w:bottom w:val="single" w:sz="6" w:space="0" w:color="888888"/>
+              <w:right w:val="single" w:sz="6" w:space="0" w:color="888888"/>
+            </w:tcBorders>
+            <w:tcMar>
+              <w:top w:w="72" w:type="dxa"/>
+              <w:left w:w="168" w:type="dxa"/>
+              <w:bottom w:w="72" w:type="dxa"/>
+              <w:right w:w="168" w:type="dxa"/>
+            </w:tcMar>
+            <w:vAlign w:val="center"/>
+            <w:hideMark/>
+          </w:tcPr>
+          <w:p>
+            <w:pPr>
+              <w:spacing w:before="120" w:after="120"/>
+              <w:jc w:val="center"/>
+              <w:rPr>
+                <w:color w:val="222222"/>
+              </w:rPr>
+            </w:pPr>
+            <w:r>
+              <w:rPr>
+                <w:b/>
+                <w:bCs/>
+                <w:color w:val="222222"/>
+              </w:rPr>
+              <w:t>4</w:t>
+            </w:r>
+          </w:p>
+        </w:tc>
+        <w:tc>
+          <w:tcPr>
+            <w:tcW w:w="7818" w:type="dxa"/>
+            <w:tcBorders>
+              <w:top w:val="single" w:sz="6" w:space="0" w:color="888888"/>
+              <w:left w:val="single" w:sz="6" w:space="0" w:color="888888"/>
+              <w:bottom w:val="single" w:sz="6" w:space="0" w:color="888888"/>
+              <w:right w:val="single" w:sz="6" w:space="0" w:color="888888"/>
+            </w:tcBorders>
+            <w:tcMar>
+              <w:top w:w="72" w:type="dxa"/>
+              <w:left w:w="168" w:type="dxa"/>
+              <w:bottom w:w="72" w:type="dxa"/>
+              <w:right w:w="168" w:type="dxa"/>
+            </w:tcMar>
+            <w:vAlign w:val="center"/>
+            <w:hideMark/>
+          </w:tcPr>
+          <w:p>
+            <w:pPr>
+              <w:spacing w:before="120" w:after="120"/>
+              <w:rPr>
+                <w:color w:val="222222"/>
+              </w:rPr>
+            </w:pPr>
+            <w:r>
+              <w:rPr>
+                <w:color w:val="222222"/>
+              </w:rPr>
+              <w:t>You are a rookie - competent enough to be considered a professional, but lacking experience and finesse.</w:t>
+            </w:r>
+          </w:p>
+        </w:tc>
+      </w:tr>
+      <w:tr>
+        <w:tc>
+          <w:tcPr>
+            <w:tcW w:w="1158" w:type="dxa"/>
+            <w:tcBorders>
+              <w:top w:val="single" w:sz="6" w:space="0" w:color="888888"/>
+              <w:left w:val="single" w:sz="6" w:space="0" w:color="888888"/>
+              <w:bottom w:val="single" w:sz="6" w:space="0" w:color="888888"/>
+              <w:right w:val="single" w:sz="6" w:space="0" w:color="888888"/>
+            </w:tcBorders>
+            <w:tcMar>
+              <w:top w:w="72" w:type="dxa"/>
+              <w:left w:w="168" w:type="dxa"/>
+              <w:bottom w:w="72" w:type="dxa"/>
+              <w:right w:w="168" w:type="dxa"/>
+            </w:tcMar>
+            <w:vAlign w:val="center"/>
+            <w:hideMark/>
+          </w:tcPr>
+          <w:p>
+            <w:pPr>
+              <w:spacing w:before="120" w:after="120"/>
+              <w:jc w:val="center"/>
+              <w:rPr>
+                <w:color w:val="222222"/>
+              </w:rPr>
+            </w:pPr>
+            <w:r>
+              <w:rPr>
+                <w:b/>
+                <w:bCs/>
+                <w:color w:val="222222"/>
+              </w:rPr>
+              <w:t>5</w:t>
+            </w:r>
+          </w:p>
+        </w:tc>
+        <w:tc>
+          <w:tcPr>
+            <w:tcW w:w="7818" w:type="dxa"/>
+            <w:tcBorders>
+              <w:top w:val="single" w:sz="6" w:space="0" w:color="888888"/>
+              <w:left w:val="single" w:sz="6" w:space="0" w:color="888888"/>
+              <w:bottom w:val="single" w:sz="6" w:space="0" w:color="888888"/>
+              <w:right w:val="single" w:sz="6" w:space="0" w:color="888888"/>
+            </w:tcBorders>
+            <w:tcMar>
+              <w:top w:w="72" w:type="dxa"/>
+              <w:left w:w="168" w:type="dxa"/>
+              <w:bottom w:w="72" w:type="dxa"/>
+              <w:right w:w="168" w:type="dxa"/>
+            </w:tcMar>
+            <w:vAlign w:val="center"/>
+            <w:hideMark/>
+          </w:tcPr>
+          <w:p>
+            <w:pPr>
+              <w:spacing w:before="120" w:after="120"/>
+              <w:rPr>
+                <w:color w:val="222222"/>
+              </w:rPr>
+            </w:pPr>
+            <w:r>
+              <w:rPr>
+                <w:color w:val="222222"/>
+              </w:rPr>
+              <w:t>You are no longer the 'rook' and have learned some of the tricks of the trade.</w:t>
+            </w:r>
+          </w:p>
+        </w:tc>
+      </w:tr>
+      <w:tr>
+        <w:tc>
+          <w:tcPr>
+            <w:tcW w:w="1158" w:type="dxa"/>
+            <w:tcBorders>
+              <w:top w:val="single" w:sz="6" w:space="0" w:color="888888"/>
+              <w:left w:val="single" w:sz="6" w:space="0" w:color="888888"/>
+              <w:bottom w:val="single" w:sz="6" w:space="0" w:color="888888"/>
+              <w:right w:val="single" w:sz="6" w:space="0" w:color="888888"/>
+            </w:tcBorders>
+            <w:tcMar>
+              <w:top w:w="72" w:type="dxa"/>
+              <w:left w:w="168" w:type="dxa"/>
+              <w:bottom w:w="72" w:type="dxa"/>
+              <w:right w:w="168" w:type="dxa"/>
+            </w:tcMar>
+            <w:vAlign w:val="center"/>
+            <w:hideMark/>
+          </w:tcPr>
+          <w:p>
+            <w:pPr>
+              <w:spacing w:before="120" w:after="120"/>
+              <w:jc w:val="center"/>
+              <w:rPr>
+                <w:color w:val="222222"/>
+              </w:rPr>
+            </w:pPr>
+            <w:r>
+              <w:rPr>
+                <w:b/>
+                <w:bCs/>
+                <w:color w:val="222222"/>
+              </w:rPr>
+              <w:t>6</w:t>
+            </w:r>
+          </w:p>
+        </w:tc>
+        <w:tc>
+          <w:tcPr>
+            <w:tcW w:w="7818" w:type="dxa"/>
+            <w:tcBorders>
+              <w:top w:val="single" w:sz="6" w:space="0" w:color="888888"/>
+              <w:left w:val="single" w:sz="6" w:space="0" w:color="888888"/>
+              <w:bottom w:val="single" w:sz="6" w:space="0" w:color="888888"/>
+              <w:right w:val="single" w:sz="6" w:space="0" w:color="888888"/>
+            </w:tcBorders>
+            <w:tcMar>
+              <w:top w:w="72" w:type="dxa"/>
+              <w:left w:w="168" w:type="dxa"/>
+              <w:bottom w:w="72" w:type="dxa"/>
+              <w:right w:w="168" w:type="dxa"/>
+            </w:tcMar>
+            <w:vAlign w:val="center"/>
+            <w:hideMark/>
+          </w:tcPr>
+          <w:p>
+            <w:pPr>
+              <w:spacing w:before="120" w:after="120"/>
+              <w:rPr>
+                <w:color w:val="222222"/>
+              </w:rPr>
+            </w:pPr>
+            <w:r>
+              <w:rPr>
+                <w:color w:val="222222"/>
+              </w:rPr>
+              <w:t xml:space="preserve">You are a thoroughly competent professional with </w:t>
+            </w:r>
+            <w:r>
+              <w:rPr>
+                <w:color w:val="222222"/>
+              </w:rPr>
+              <w:t>a several years</w:t>
+            </w:r>
+            <w:r>
+              <w:rPr>
+                <w:color w:val="222222"/>
+              </w:rPr>
+              <w:t xml:space="preserve"> of experience.</w:t>
+            </w:r>
+          </w:p>
+        </w:tc>
+      </w:tr>
+      <w:tr>
+        <w:tc>
+          <w:tcPr>
+            <w:tcW w:w="1158" w:type="dxa"/>
+            <w:tcBorders>
+              <w:top w:val="single" w:sz="6" w:space="0" w:color="888888"/>
+              <w:left w:val="single" w:sz="6" w:space="0" w:color="888888"/>
+              <w:bottom w:val="single" w:sz="6" w:space="0" w:color="888888"/>
+              <w:right w:val="single" w:sz="6" w:space="0" w:color="888888"/>
+            </w:tcBorders>
+            <w:tcMar>
+              <w:top w:w="72" w:type="dxa"/>
+              <w:left w:w="168" w:type="dxa"/>
+              <w:bottom w:w="72" w:type="dxa"/>
+              <w:right w:w="168" w:type="dxa"/>
+            </w:tcMar>
+            <w:vAlign w:val="center"/>
+            <w:hideMark/>
+          </w:tcPr>
+          <w:p>
+            <w:pPr>
+              <w:spacing w:before="120" w:after="120"/>
+              <w:jc w:val="center"/>
+              <w:rPr>
+                <w:color w:val="222222"/>
+              </w:rPr>
+            </w:pPr>
+            <w:r>
+              <w:rPr>
+                <w:b/>
+                <w:bCs/>
+                <w:color w:val="222222"/>
+              </w:rPr>
+              <w:t>7-9</w:t>
+            </w:r>
+          </w:p>
+        </w:tc>
+        <w:tc>
+          <w:tcPr>
+            <w:tcW w:w="7818" w:type="dxa"/>
+            <w:tcBorders>
+              <w:top w:val="single" w:sz="6" w:space="0" w:color="888888"/>
+              <w:left w:val="single" w:sz="6" w:space="0" w:color="888888"/>
+              <w:bottom w:val="single" w:sz="6" w:space="0" w:color="888888"/>
+              <w:right w:val="single" w:sz="6" w:space="0" w:color="888888"/>
+            </w:tcBorders>
+            <w:tcMar>
+              <w:top w:w="72" w:type="dxa"/>
+              <w:left w:w="168" w:type="dxa"/>
+              <w:bottom w:w="72" w:type="dxa"/>
+              <w:right w:w="168" w:type="dxa"/>
+            </w:tcMar>
+            <w:vAlign w:val="center"/>
+            <w:hideMark/>
+          </w:tcPr>
+          <w:p>
+            <w:pPr>
+              <w:spacing w:before="120" w:after="120"/>
+              <w:rPr>
+                <w:color w:val="222222"/>
+              </w:rPr>
+            </w:pPr>
+            <w:r>
+              <w:rPr>
+                <w:color w:val="222222"/>
+              </w:rPr>
+              <w:t>You are a highly</w:t>
+            </w:r>
+            <w:r>
+              <w:rPr>
+                <w:color w:val="222222"/>
+              </w:rPr>
+              <w:t xml:space="preserve"> </w:t>
+            </w:r>
+            <w:r>
+              <w:rPr>
+                <w:color w:val="222222"/>
+              </w:rPr>
+              <w:t>skilled, senior professional with many years of experience</w:t>
+            </w:r>
+            <w:r>
+              <w:rPr>
+                <w:color w:val="222222"/>
+              </w:rPr>
+              <w:t>.</w:t>
+            </w:r>
+            <w:r>
+              <w:rPr>
+                <w:color w:val="222222"/>
+              </w:rPr>
+              <w:t xml:space="preserve">  </w:t>
+            </w:r>
+            <w:r>
+              <w:t xml:space="preserve">The subtle differences in these levels speak breadth or </w:t>
+            </w:r>
+            <w:r>
+              <w:t xml:space="preserve">depth of knowledge, </w:t>
+            </w:r>
+            <w:r>
+              <w:t xml:space="preserve">and greater </w:t>
+            </w:r>
+            <w:r>
+              <w:t>finesse or efficiency</w:t>
+            </w:r>
+            <w:r>
+              <w:t>.</w:t>
+            </w:r>
+          </w:p>
+        </w:tc>
+      </w:tr>
+      <w:tr>
+        <w:tc>
+          <w:tcPr>
+            <w:tcW w:w="1158" w:type="dxa"/>
+            <w:tcBorders>
+              <w:top w:val="single" w:sz="6" w:space="0" w:color="888888"/>
+              <w:left w:val="single" w:sz="6" w:space="0" w:color="888888"/>
+              <w:bottom w:val="single" w:sz="6" w:space="0" w:color="888888"/>
+              <w:right w:val="single" w:sz="6" w:space="0" w:color="888888"/>
+            </w:tcBorders>
+            <w:tcMar>
+              <w:top w:w="72" w:type="dxa"/>
+              <w:left w:w="168" w:type="dxa"/>
+              <w:bottom w:w="72" w:type="dxa"/>
+              <w:right w:w="168" w:type="dxa"/>
+            </w:tcMar>
+            <w:vAlign w:val="center"/>
+            <w:hideMark/>
+          </w:tcPr>
+          <w:p>
+            <w:pPr>
+              <w:spacing w:before="120" w:after="120"/>
+              <w:jc w:val="center"/>
+              <w:rPr>
+                <w:color w:val="222222"/>
+              </w:rPr>
+            </w:pPr>
+            <w:r>
+              <w:rPr>
+                <w:b/>
+                <w:bCs/>
+                <w:color w:val="222222"/>
+              </w:rPr>
+              <w:t>10</w:t>
+            </w:r>
+          </w:p>
+        </w:tc>
+        <w:tc>
+          <w:tcPr>
+            <w:tcW w:w="7818" w:type="dxa"/>
+            <w:tcBorders>
+              <w:top w:val="single" w:sz="6" w:space="0" w:color="888888"/>
+              <w:left w:val="single" w:sz="6" w:space="0" w:color="888888"/>
+              <w:bottom w:val="single" w:sz="6" w:space="0" w:color="888888"/>
+              <w:right w:val="single" w:sz="6" w:space="0" w:color="888888"/>
+            </w:tcBorders>
+            <w:tcMar>
+              <w:top w:w="72" w:type="dxa"/>
+              <w:left w:w="168" w:type="dxa"/>
+              <w:bottom w:w="72" w:type="dxa"/>
+              <w:right w:w="168" w:type="dxa"/>
+            </w:tcMar>
+            <w:vAlign w:val="center"/>
+            <w:hideMark/>
+          </w:tcPr>
+          <w:p>
+            <w:pPr>
+              <w:spacing w:before="120" w:after="120"/>
+              <w:rPr>
+                <w:color w:val="222222"/>
+              </w:rPr>
+            </w:pPr>
+            <w:r>
+              <w:rPr>
+                <w:color w:val="222222"/>
+              </w:rPr>
+              <w:t xml:space="preserve">You are elite – highly trained </w:t>
+            </w:r>
+            <w:r>
+              <w:rPr>
+                <w:color w:val="222222"/>
+              </w:rPr>
+              <w:t>with lots of experience</w:t>
+            </w:r>
+            <w:r>
+              <w:rPr>
+                <w:color w:val="222222"/>
+              </w:rPr>
+              <w:t>.</w:t>
+            </w:r>
+          </w:p>
+        </w:tc>
+      </w:tr>
+      <w:tr>
+        <w:tc>
+          <w:tcPr>
+            <w:tcW w:w="1158" w:type="dxa"/>
+            <w:tcBorders>
+              <w:top w:val="single" w:sz="6" w:space="0" w:color="888888"/>
+              <w:left w:val="single" w:sz="6" w:space="0" w:color="888888"/>
+              <w:bottom w:val="single" w:sz="6" w:space="0" w:color="888888"/>
+              <w:right w:val="single" w:sz="6" w:space="0" w:color="888888"/>
+            </w:tcBorders>
+            <w:tcMar>
+              <w:top w:w="72" w:type="dxa"/>
+              <w:left w:w="168" w:type="dxa"/>
+              <w:bottom w:w="72" w:type="dxa"/>
+              <w:right w:w="168" w:type="dxa"/>
+            </w:tcMar>
+            <w:vAlign w:val="center"/>
+          </w:tcPr>
+          <w:p>
+            <w:pPr>
+              <w:spacing w:before="120" w:after="120"/>
+              <w:jc w:val="center"/>
+              <w:rPr>
+                <w:b/>
+                <w:bCs/>
+                <w:color w:val="222222"/>
+              </w:rPr>
+            </w:pPr>
+            <w:r>
+              <w:rPr>
+                <w:b/>
+                <w:bCs/>
+                <w:color w:val="222222"/>
+              </w:rPr>
+              <w:t>11</w:t>
+            </w:r>
+          </w:p>
+        </w:tc>
+        <w:tc>
+          <w:tcPr>
+            <w:tcW w:w="7818" w:type="dxa"/>
+            <w:tcBorders>
+              <w:top w:val="single" w:sz="6" w:space="0" w:color="888888"/>
+              <w:left w:val="single" w:sz="6" w:space="0" w:color="888888"/>
+              <w:bottom w:val="single" w:sz="6" w:space="0" w:color="888888"/>
+              <w:right w:val="single" w:sz="6" w:space="0" w:color="888888"/>
+            </w:tcBorders>
+            <w:tcMar>
+              <w:top w:w="72" w:type="dxa"/>
+              <w:left w:w="168" w:type="dxa"/>
+              <w:bottom w:w="72" w:type="dxa"/>
+              <w:right w:w="168" w:type="dxa"/>
+            </w:tcMar>
+            <w:vAlign w:val="center"/>
+          </w:tcPr>
+          <w:p>
+            <w:pPr>
+              <w:spacing w:before="120" w:after="120"/>
+              <w:rPr>
+                <w:color w:val="222222"/>
+              </w:rPr>
+            </w:pPr>
+            <w:r>
+              <w:rPr>
+                <w:color w:val="222222"/>
+              </w:rPr>
+              <w:t xml:space="preserve">You are </w:t>
+            </w:r>
+            <w:r>
+              <w:rPr>
+                <w:color w:val="222222"/>
+              </w:rPr>
+              <w:t xml:space="preserve">a true master in your field.  You probably have some degree of renown.  </w:t>
+            </w:r>
+          </w:p>
+        </w:tc>
+      </w:tr>
+      <w:tr>
+        <w:tc>
+          <w:tcPr>
+            <w:tcW w:w="1158" w:type="dxa"/>
+            <w:tcBorders>
+              <w:top w:val="single" w:sz="6" w:space="0" w:color="888888"/>
+              <w:left w:val="single" w:sz="6" w:space="0" w:color="888888"/>
+              <w:bottom w:val="single" w:sz="6" w:space="0" w:color="888888"/>
+              <w:right w:val="single" w:sz="6" w:space="0" w:color="888888"/>
+            </w:tcBorders>
+            <w:tcMar>
+              <w:top w:w="72" w:type="dxa"/>
+              <w:left w:w="168" w:type="dxa"/>
+              <w:bottom w:w="72" w:type="dxa"/>
+              <w:right w:w="168" w:type="dxa"/>
+            </w:tcMar>
+            <w:vAlign w:val="center"/>
+            <w:hideMark/>
+          </w:tcPr>
+          <w:p>
+            <w:pPr>
+              <w:spacing w:before="120" w:after="120"/>
+              <w:jc w:val="center"/>
+              <w:rPr>
+                <w:color w:val="222222"/>
+              </w:rPr>
+            </w:pPr>
+            <w:r>
+              <w:rPr>
+                <w:b/>
+                <w:bCs/>
+                <w:color w:val="222222"/>
+              </w:rPr>
+              <w:t>12</w:t>
+            </w:r>
+          </w:p>
+        </w:tc>
+        <w:tc>
+          <w:tcPr>
+            <w:tcW w:w="7818" w:type="dxa"/>
+            <w:tcBorders>
+              <w:top w:val="single" w:sz="6" w:space="0" w:color="888888"/>
+              <w:left w:val="single" w:sz="6" w:space="0" w:color="888888"/>
+              <w:bottom w:val="single" w:sz="6" w:space="0" w:color="888888"/>
+              <w:right w:val="single" w:sz="6" w:space="0" w:color="888888"/>
+            </w:tcBorders>
+            <w:tcMar>
+              <w:top w:w="72" w:type="dxa"/>
+              <w:left w:w="168" w:type="dxa"/>
+              <w:bottom w:w="72" w:type="dxa"/>
+              <w:right w:w="168" w:type="dxa"/>
+            </w:tcMar>
+            <w:vAlign w:val="center"/>
+            <w:hideMark/>
+          </w:tcPr>
+          <w:p>
+            <w:pPr>
+              <w:spacing w:before="120" w:after="120"/>
+              <w:rPr>
+                <w:color w:val="222222"/>
+              </w:rPr>
+            </w:pPr>
+            <w:r>
+              <w:rPr>
+                <w:color w:val="222222"/>
+              </w:rPr>
+              <w:t>You are one of the best in the world</w:t>
+            </w:r>
+            <w:r>
+              <w:rPr>
+                <w:color w:val="222222"/>
+              </w:rPr>
+              <w:t xml:space="preserve"> (alive today, not necessarily ‘be</w:t>
+            </w:r>
+            <w:bookmarkStart w:id="9" w:name="_GoBack"/>
+            <w:bookmarkEnd w:id="9"/>
+            <w:r>
+              <w:rPr>
+                <w:color w:val="222222"/>
+              </w:rPr>
+              <w:t>st of all time’).</w:t>
+            </w:r>
+          </w:p>
+        </w:tc>
+      </w:tr>
+    </w:tbl>
+    <w:p/>
+    <w:p/>
     <w:p>
       <w:r>
         <w:t xml:space="preserve">Language Skills </w:t>
@@ -3403,13 +4292,13 @@
       <w:pPr>
         <w:pStyle w:val="Heading2"/>
       </w:pPr>
-      <w:bookmarkStart w:id="9" w:name="_Ref161902015"/>
-      <w:bookmarkStart w:id="10" w:name="_Toc163897251"/>
+      <w:bookmarkStart w:id="10" w:name="_Ref161902015"/>
+      <w:bookmarkStart w:id="11" w:name="_Toc163897251"/>
       <w:r>
         <w:t>Common Knowledge</w:t>
       </w:r>
-      <w:bookmarkEnd w:id="9"/>
       <w:bookmarkEnd w:id="10"/>
+      <w:bookmarkEnd w:id="11"/>
     </w:p>
     <w:p>
       <w:r>
@@ -3466,11 +4355,11 @@
       <w:pPr>
         <w:pStyle w:val="Heading1"/>
       </w:pPr>
-      <w:bookmarkStart w:id="11" w:name="_Toc163897252"/>
+      <w:bookmarkStart w:id="12" w:name="_Toc163897252"/>
       <w:r>
         <w:t>Ability Rolls</w:t>
       </w:r>
-      <w:bookmarkEnd w:id="11"/>
+      <w:bookmarkEnd w:id="12"/>
     </w:p>
     <w:p>
       <w:r>
@@ -3481,11 +4370,11 @@
       <w:pPr>
         <w:pStyle w:val="Heading2"/>
       </w:pPr>
-      <w:bookmarkStart w:id="12" w:name="_Toc163897253"/>
+      <w:bookmarkStart w:id="13" w:name="_Toc163897253"/>
       <w:r>
         <w:t>When to Roll</w:t>
       </w:r>
-      <w:bookmarkEnd w:id="12"/>
+      <w:bookmarkEnd w:id="13"/>
     </w:p>
     <w:p>
       <w:r>
@@ -3664,11 +4553,11 @@
       <w:pPr>
         <w:pStyle w:val="Heading2"/>
       </w:pPr>
-      <w:bookmarkStart w:id="13" w:name="_Toc163897254"/>
+      <w:bookmarkStart w:id="14" w:name="_Toc163897254"/>
       <w:r>
         <w:t>What to Roll</w:t>
       </w:r>
-      <w:bookmarkEnd w:id="13"/>
+      <w:bookmarkEnd w:id="14"/>
     </w:p>
     <w:p>
       <w:r>
@@ -3817,7 +4706,7 @@
         <w:rPr>
           <w:noProof/>
         </w:rPr>
-        <w:t>4</w:t>
+        <w:t>5</w:t>
       </w:r>
       <w:r>
         <w:fldChar w:fldCharType="end"/>
@@ -3879,7 +4768,7 @@
         <w:rPr>
           <w:noProof/>
         </w:rPr>
-        <w:t>7</w:t>
+        <w:t>8</w:t>
       </w:r>
       <w:r>
         <w:fldChar w:fldCharType="end"/>
@@ -3931,13 +4820,13 @@
       <w:pPr>
         <w:pStyle w:val="Heading2"/>
       </w:pPr>
-      <w:bookmarkStart w:id="14" w:name="_Ref161902174"/>
-      <w:bookmarkStart w:id="15" w:name="_Toc163897255"/>
+      <w:bookmarkStart w:id="15" w:name="_Ref161902174"/>
+      <w:bookmarkStart w:id="16" w:name="_Toc163897255"/>
       <w:r>
         <w:t>Modifiers</w:t>
       </w:r>
-      <w:bookmarkEnd w:id="14"/>
       <w:bookmarkEnd w:id="15"/>
+      <w:bookmarkEnd w:id="16"/>
     </w:p>
     <w:p>
       <w:r>
@@ -4153,11 +5042,11 @@
       <w:pPr>
         <w:pStyle w:val="Heading2"/>
       </w:pPr>
-      <w:bookmarkStart w:id="16" w:name="_Toc163897256"/>
+      <w:bookmarkStart w:id="17" w:name="_Toc163897256"/>
       <w:r>
         <w:t>How to Roll</w:t>
       </w:r>
-      <w:bookmarkEnd w:id="16"/>
+      <w:bookmarkEnd w:id="17"/>
     </w:p>
     <w:p>
       <w:r>
@@ -4517,11 +5406,11 @@
       <w:pPr>
         <w:pStyle w:val="Heading2"/>
       </w:pPr>
-      <w:bookmarkStart w:id="17" w:name="_Toc163897257"/>
+      <w:bookmarkStart w:id="18" w:name="_Toc163897257"/>
       <w:r>
         <w:t>Opposed Rolls</w:t>
       </w:r>
-      <w:bookmarkEnd w:id="17"/>
+      <w:bookmarkEnd w:id="18"/>
     </w:p>
     <w:p>
       <w:r>
@@ -4585,7 +5474,6 @@
                 <w:b/>
               </w:rPr>
             </w:pPr>
-            <w:bookmarkStart w:id="18" w:name="_GoBack" w:colFirst="0" w:colLast="1"/>
             <w:r>
               <w:rPr>
                 <w:b/>
@@ -4726,7 +5614,6 @@
           </w:p>
         </w:tc>
       </w:tr>
-      <w:bookmarkEnd w:id="18"/>
     </w:tbl>
     <w:p/>
     <w:p>
@@ -5205,7 +6092,7 @@
         <w:rPr>
           <w:noProof/>
         </w:rPr>
-        <w:t>4</w:t>
+        <w:t>5</w:t>
       </w:r>
       <w:r>
         <w:fldChar w:fldCharType="end"/>
@@ -6090,10 +6977,10 @@
     </w:p>
     <w:p>
       <w:r>
-        <w:t>You can spend Luck Points on Ability Rolls made during combat, but luck can also have certain speci</w:t>
-      </w:r>
-      <w:r>
-        <w:t>al effects in combat situations.  You can spend a Luck Point to:</w:t>
+        <w:t>Luck has special effects in combat, which replace the usual luck rules</w:t>
+      </w:r>
+      <w:r>
+        <w:t>.  You can spend a Luck Point to:</w:t>
       </w:r>
     </w:p>
     <w:p/>
@@ -6142,7 +7029,7 @@
         <w:rPr>
           <w:noProof/>
         </w:rPr>
-        <w:t>14</w:t>
+        <w:t>15</w:t>
       </w:r>
       <w:r>
         <w:fldChar w:fldCharType="end"/>
@@ -6155,7 +7042,10 @@
         <w:t xml:space="preserve">Note: </w:t>
       </w:r>
       <w:r>
-        <w:t>You may only modify one roll per combat turn.</w:t>
+        <w:t xml:space="preserve">You may only </w:t>
+      </w:r>
+      <w:r>
+        <w:t xml:space="preserve">modify one roll per combat turn. </w:t>
       </w:r>
       <w:r>
         <w:br/>
@@ -6206,7 +7096,7 @@
         <w:rPr>
           <w:noProof/>
         </w:rPr>
-        <w:t>19</w:t>
+        <w:t>20</w:t>
       </w:r>
       <w:r>
         <w:fldChar w:fldCharType="end"/>
@@ -6652,7 +7542,7 @@
         <w:rPr>
           <w:noProof/>
         </w:rPr>
-        <w:t>16</w:t>
+        <w:t>17</w:t>
       </w:r>
       <w:r>
         <w:fldChar w:fldCharType="end"/>
@@ -6736,7 +7626,7 @@
         <w:rPr>
           <w:noProof/>
         </w:rPr>
-        <w:t>19</w:t>
+        <w:t>20</w:t>
       </w:r>
       <w:r>
         <w:fldChar w:fldCharType="end"/>
@@ -6833,7 +7723,7 @@
         <w:rPr>
           <w:noProof/>
         </w:rPr>
-        <w:t>16</w:t>
+        <w:t>17</w:t>
       </w:r>
       <w:r>
         <w:fldChar w:fldCharType="end"/>
@@ -7751,10 +8641,7 @@
           </w:tcPr>
           <w:p>
             <w:r>
-              <w:t>-0.5</w:t>
-            </w:r>
-            <w:r>
-              <w:t xml:space="preserve"> </w:t>
+              <w:t>-0.9</w:t>
             </w:r>
           </w:p>
         </w:tc>
@@ -7809,7 +8696,16 @@
           </w:tcPr>
           <w:p>
             <w:r>
-              <w:t xml:space="preserve">Bleeding badly, possibly nicked a bone or something important. </w:t>
+              <w:t>Bleeding badly.  P</w:t>
+            </w:r>
+            <w:r>
+              <w:t xml:space="preserve">ossibly </w:t>
+            </w:r>
+            <w:r>
+              <w:t>broke</w:t>
+            </w:r>
+            <w:r>
+              <w:t xml:space="preserve"> a bone or something important. </w:t>
             </w:r>
           </w:p>
         </w:tc>
@@ -8141,7 +9037,7 @@
         <w:rStyle w:val="PageNumber"/>
         <w:noProof/>
       </w:rPr>
-      <w:t>18</w:t>
+      <w:t>1</w:t>
     </w:r>
     <w:r>
       <w:rPr>
@@ -8178,7 +9074,7 @@
         <w:rStyle w:val="PageNumber"/>
         <w:noProof/>
       </w:rPr>
-      <w:t>19</w:t>
+      <w:t>2</w:t>
     </w:r>
     <w:r>
       <w:rPr>
@@ -10066,6 +10962,268 @@
     </w:lvl>
   </w:abstractNum>
   <w:abstractNum w:abstractNumId="26">
+    <w:nsid w:val="5BB32412"/>
+    <w:multiLevelType w:val="multilevel"/>
+    <w:tmpl w:val="00368F48"/>
+    <w:lvl w:ilvl="0">
+      <w:start w:val="1"/>
+      <w:numFmt w:val="bullet"/>
+      <w:lvlText w:val=""/>
+      <w:lvlJc w:val="left"/>
+      <w:pPr>
+        <w:tabs>
+          <w:tab w:val="num" w:pos="720"/>
+        </w:tabs>
+        <w:ind w:left="720" w:hanging="360"/>
+      </w:pPr>
+      <w:rPr>
+        <w:rFonts w:ascii="Symbol" w:hAnsi="Symbol" w:hint="default"/>
+        <w:sz w:val="20"/>
+      </w:rPr>
+    </w:lvl>
+    <w:lvl w:ilvl="1" w:tentative="1">
+      <w:start w:val="1"/>
+      <w:numFmt w:val="bullet"/>
+      <w:lvlText w:val="o"/>
+      <w:lvlJc w:val="left"/>
+      <w:pPr>
+        <w:tabs>
+          <w:tab w:val="num" w:pos="1440"/>
+        </w:tabs>
+        <w:ind w:left="1440" w:hanging="360"/>
+      </w:pPr>
+      <w:rPr>
+        <w:rFonts w:ascii="Courier New" w:hAnsi="Courier New" w:hint="default"/>
+        <w:sz w:val="20"/>
+      </w:rPr>
+    </w:lvl>
+    <w:lvl w:ilvl="2" w:tentative="1">
+      <w:start w:val="1"/>
+      <w:numFmt w:val="bullet"/>
+      <w:lvlText w:val=""/>
+      <w:lvlJc w:val="left"/>
+      <w:pPr>
+        <w:tabs>
+          <w:tab w:val="num" w:pos="2160"/>
+        </w:tabs>
+        <w:ind w:left="2160" w:hanging="360"/>
+      </w:pPr>
+      <w:rPr>
+        <w:rFonts w:ascii="Wingdings" w:hAnsi="Wingdings" w:hint="default"/>
+        <w:sz w:val="20"/>
+      </w:rPr>
+    </w:lvl>
+    <w:lvl w:ilvl="3" w:tentative="1">
+      <w:start w:val="1"/>
+      <w:numFmt w:val="bullet"/>
+      <w:lvlText w:val=""/>
+      <w:lvlJc w:val="left"/>
+      <w:pPr>
+        <w:tabs>
+          <w:tab w:val="num" w:pos="2880"/>
+        </w:tabs>
+        <w:ind w:left="2880" w:hanging="360"/>
+      </w:pPr>
+      <w:rPr>
+        <w:rFonts w:ascii="Wingdings" w:hAnsi="Wingdings" w:hint="default"/>
+        <w:sz w:val="20"/>
+      </w:rPr>
+    </w:lvl>
+    <w:lvl w:ilvl="4" w:tentative="1">
+      <w:start w:val="1"/>
+      <w:numFmt w:val="bullet"/>
+      <w:lvlText w:val=""/>
+      <w:lvlJc w:val="left"/>
+      <w:pPr>
+        <w:tabs>
+          <w:tab w:val="num" w:pos="3600"/>
+        </w:tabs>
+        <w:ind w:left="3600" w:hanging="360"/>
+      </w:pPr>
+      <w:rPr>
+        <w:rFonts w:ascii="Wingdings" w:hAnsi="Wingdings" w:hint="default"/>
+        <w:sz w:val="20"/>
+      </w:rPr>
+    </w:lvl>
+    <w:lvl w:ilvl="5" w:tentative="1">
+      <w:start w:val="1"/>
+      <w:numFmt w:val="bullet"/>
+      <w:lvlText w:val=""/>
+      <w:lvlJc w:val="left"/>
+      <w:pPr>
+        <w:tabs>
+          <w:tab w:val="num" w:pos="4320"/>
+        </w:tabs>
+        <w:ind w:left="4320" w:hanging="360"/>
+      </w:pPr>
+      <w:rPr>
+        <w:rFonts w:ascii="Wingdings" w:hAnsi="Wingdings" w:hint="default"/>
+        <w:sz w:val="20"/>
+      </w:rPr>
+    </w:lvl>
+    <w:lvl w:ilvl="6" w:tentative="1">
+      <w:start w:val="1"/>
+      <w:numFmt w:val="bullet"/>
+      <w:lvlText w:val=""/>
+      <w:lvlJc w:val="left"/>
+      <w:pPr>
+        <w:tabs>
+          <w:tab w:val="num" w:pos="5040"/>
+        </w:tabs>
+        <w:ind w:left="5040" w:hanging="360"/>
+      </w:pPr>
+      <w:rPr>
+        <w:rFonts w:ascii="Wingdings" w:hAnsi="Wingdings" w:hint="default"/>
+        <w:sz w:val="20"/>
+      </w:rPr>
+    </w:lvl>
+    <w:lvl w:ilvl="7" w:tentative="1">
+      <w:start w:val="1"/>
+      <w:numFmt w:val="bullet"/>
+      <w:lvlText w:val=""/>
+      <w:lvlJc w:val="left"/>
+      <w:pPr>
+        <w:tabs>
+          <w:tab w:val="num" w:pos="5760"/>
+        </w:tabs>
+        <w:ind w:left="5760" w:hanging="360"/>
+      </w:pPr>
+      <w:rPr>
+        <w:rFonts w:ascii="Wingdings" w:hAnsi="Wingdings" w:hint="default"/>
+        <w:sz w:val="20"/>
+      </w:rPr>
+    </w:lvl>
+    <w:lvl w:ilvl="8" w:tentative="1">
+      <w:start w:val="1"/>
+      <w:numFmt w:val="bullet"/>
+      <w:lvlText w:val=""/>
+      <w:lvlJc w:val="left"/>
+      <w:pPr>
+        <w:tabs>
+          <w:tab w:val="num" w:pos="6480"/>
+        </w:tabs>
+        <w:ind w:left="6480" w:hanging="360"/>
+      </w:pPr>
+      <w:rPr>
+        <w:rFonts w:ascii="Wingdings" w:hAnsi="Wingdings" w:hint="default"/>
+        <w:sz w:val="20"/>
+      </w:rPr>
+    </w:lvl>
+  </w:abstractNum>
+  <w:abstractNum w:abstractNumId="27">
+    <w:nsid w:val="5BB62A54"/>
+    <w:multiLevelType w:val="hybridMultilevel"/>
+    <w:tmpl w:val="36723508"/>
+    <w:lvl w:ilvl="0" w:tplc="04090001">
+      <w:start w:val="1"/>
+      <w:numFmt w:val="bullet"/>
+      <w:lvlText w:val=""/>
+      <w:lvlJc w:val="left"/>
+      <w:pPr>
+        <w:ind w:left="720" w:hanging="360"/>
+      </w:pPr>
+      <w:rPr>
+        <w:rFonts w:ascii="Symbol" w:hAnsi="Symbol" w:hint="default"/>
+      </w:rPr>
+    </w:lvl>
+    <w:lvl w:ilvl="1" w:tplc="04090003" w:tentative="1">
+      <w:start w:val="1"/>
+      <w:numFmt w:val="bullet"/>
+      <w:lvlText w:val="o"/>
+      <w:lvlJc w:val="left"/>
+      <w:pPr>
+        <w:ind w:left="1440" w:hanging="360"/>
+      </w:pPr>
+      <w:rPr>
+        <w:rFonts w:ascii="Courier New" w:hAnsi="Courier New" w:hint="default"/>
+      </w:rPr>
+    </w:lvl>
+    <w:lvl w:ilvl="2" w:tplc="04090005" w:tentative="1">
+      <w:start w:val="1"/>
+      <w:numFmt w:val="bullet"/>
+      <w:lvlText w:val=""/>
+      <w:lvlJc w:val="left"/>
+      <w:pPr>
+        <w:ind w:left="2160" w:hanging="360"/>
+      </w:pPr>
+      <w:rPr>
+        <w:rFonts w:ascii="Wingdings" w:hAnsi="Wingdings" w:hint="default"/>
+      </w:rPr>
+    </w:lvl>
+    <w:lvl w:ilvl="3" w:tplc="04090001" w:tentative="1">
+      <w:start w:val="1"/>
+      <w:numFmt w:val="bullet"/>
+      <w:lvlText w:val=""/>
+      <w:lvlJc w:val="left"/>
+      <w:pPr>
+        <w:ind w:left="2880" w:hanging="360"/>
+      </w:pPr>
+      <w:rPr>
+        <w:rFonts w:ascii="Symbol" w:hAnsi="Symbol" w:hint="default"/>
+      </w:rPr>
+    </w:lvl>
+    <w:lvl w:ilvl="4" w:tplc="04090003" w:tentative="1">
+      <w:start w:val="1"/>
+      <w:numFmt w:val="bullet"/>
+      <w:lvlText w:val="o"/>
+      <w:lvlJc w:val="left"/>
+      <w:pPr>
+        <w:ind w:left="3600" w:hanging="360"/>
+      </w:pPr>
+      <w:rPr>
+        <w:rFonts w:ascii="Courier New" w:hAnsi="Courier New" w:hint="default"/>
+      </w:rPr>
+    </w:lvl>
+    <w:lvl w:ilvl="5" w:tplc="04090005" w:tentative="1">
+      <w:start w:val="1"/>
+      <w:numFmt w:val="bullet"/>
+      <w:lvlText w:val=""/>
+      <w:lvlJc w:val="left"/>
+      <w:pPr>
+        <w:ind w:left="4320" w:hanging="360"/>
+      </w:pPr>
+      <w:rPr>
+        <w:rFonts w:ascii="Wingdings" w:hAnsi="Wingdings" w:hint="default"/>
+      </w:rPr>
+    </w:lvl>
+    <w:lvl w:ilvl="6" w:tplc="04090001" w:tentative="1">
+      <w:start w:val="1"/>
+      <w:numFmt w:val="bullet"/>
+      <w:lvlText w:val=""/>
+      <w:lvlJc w:val="left"/>
+      <w:pPr>
+        <w:ind w:left="5040" w:hanging="360"/>
+      </w:pPr>
+      <w:rPr>
+        <w:rFonts w:ascii="Symbol" w:hAnsi="Symbol" w:hint="default"/>
+      </w:rPr>
+    </w:lvl>
+    <w:lvl w:ilvl="7" w:tplc="04090003" w:tentative="1">
+      <w:start w:val="1"/>
+      <w:numFmt w:val="bullet"/>
+      <w:lvlText w:val="o"/>
+      <w:lvlJc w:val="left"/>
+      <w:pPr>
+        <w:ind w:left="5760" w:hanging="360"/>
+      </w:pPr>
+      <w:rPr>
+        <w:rFonts w:ascii="Courier New" w:hAnsi="Courier New" w:hint="default"/>
+      </w:rPr>
+    </w:lvl>
+    <w:lvl w:ilvl="8" w:tplc="04090005" w:tentative="1">
+      <w:start w:val="1"/>
+      <w:numFmt w:val="bullet"/>
+      <w:lvlText w:val=""/>
+      <w:lvlJc w:val="left"/>
+      <w:pPr>
+        <w:ind w:left="6480" w:hanging="360"/>
+      </w:pPr>
+      <w:rPr>
+        <w:rFonts w:ascii="Wingdings" w:hAnsi="Wingdings" w:hint="default"/>
+      </w:rPr>
+    </w:lvl>
+  </w:abstractNum>
+  <w:abstractNum w:abstractNumId="28">
     <w:nsid w:val="5F494EC1"/>
     <w:multiLevelType w:val="hybridMultilevel"/>
     <w:tmpl w:val="02AAA5D0"/>
@@ -10154,7 +11312,7 @@
       </w:pPr>
     </w:lvl>
   </w:abstractNum>
-  <w:abstractNum w:abstractNumId="27">
+  <w:abstractNum w:abstractNumId="29">
     <w:nsid w:val="5FC604AB"/>
     <w:multiLevelType w:val="hybridMultilevel"/>
     <w:tmpl w:val="9790E68A"/>
@@ -10243,7 +11401,7 @@
       </w:pPr>
     </w:lvl>
   </w:abstractNum>
-  <w:abstractNum w:abstractNumId="28">
+  <w:abstractNum w:abstractNumId="30">
     <w:nsid w:val="668B362B"/>
     <w:multiLevelType w:val="hybridMultilevel"/>
     <w:tmpl w:val="864814A8"/>
@@ -10329,7 +11487,7 @@
       </w:pPr>
     </w:lvl>
   </w:abstractNum>
-  <w:abstractNum w:abstractNumId="29">
+  <w:abstractNum w:abstractNumId="31">
     <w:nsid w:val="68C36101"/>
     <w:multiLevelType w:val="hybridMultilevel"/>
     <w:tmpl w:val="5C6ACBC0"/>
@@ -10442,7 +11600,7 @@
       </w:rPr>
     </w:lvl>
   </w:abstractNum>
-  <w:abstractNum w:abstractNumId="30">
+  <w:abstractNum w:abstractNumId="32">
     <w:nsid w:val="71564617"/>
     <w:multiLevelType w:val="hybridMultilevel"/>
     <w:tmpl w:val="6CE89210"/>
@@ -10531,7 +11689,7 @@
       </w:pPr>
     </w:lvl>
   </w:abstractNum>
-  <w:abstractNum w:abstractNumId="31">
+  <w:abstractNum w:abstractNumId="33">
     <w:nsid w:val="71A8018B"/>
     <w:multiLevelType w:val="hybridMultilevel"/>
     <w:tmpl w:val="D3200146"/>
@@ -10644,7 +11802,7 @@
       </w:rPr>
     </w:lvl>
   </w:abstractNum>
-  <w:abstractNum w:abstractNumId="32">
+  <w:abstractNum w:abstractNumId="34">
     <w:nsid w:val="76BE2121"/>
     <w:multiLevelType w:val="hybridMultilevel"/>
     <w:tmpl w:val="3104DF7C"/>
@@ -10733,7 +11891,7 @@
       </w:pPr>
     </w:lvl>
   </w:abstractNum>
-  <w:abstractNum w:abstractNumId="33">
+  <w:abstractNum w:abstractNumId="35">
     <w:nsid w:val="7F7E5585"/>
     <w:multiLevelType w:val="hybridMultilevel"/>
     <w:tmpl w:val="4A2A8EB6"/>
@@ -10846,7 +12004,7 @@
       </w:rPr>
     </w:lvl>
   </w:abstractNum>
-  <w:abstractNum w:abstractNumId="34">
+  <w:abstractNum w:abstractNumId="36">
     <w:nsid w:val="7FE01061"/>
     <w:multiLevelType w:val="hybridMultilevel"/>
     <w:tmpl w:val="43DA7B90"/>
@@ -10936,7 +12094,7 @@
     </w:lvl>
   </w:abstractNum>
   <w:num w:numId="1">
-    <w:abstractNumId w:val="27"/>
+    <w:abstractNumId w:val="29"/>
   </w:num>
   <w:num w:numId="2">
     <w:abstractNumId w:val="25"/>
@@ -10948,7 +12106,7 @@
     <w:abstractNumId w:val="21"/>
   </w:num>
   <w:num w:numId="5">
-    <w:abstractNumId w:val="29"/>
+    <w:abstractNumId w:val="31"/>
   </w:num>
   <w:num w:numId="6">
     <w:abstractNumId w:val="16"/>
@@ -10960,7 +12118,7 @@
     <w:abstractNumId w:val="24"/>
   </w:num>
   <w:num w:numId="9">
-    <w:abstractNumId w:val="31"/>
+    <w:abstractNumId w:val="33"/>
   </w:num>
   <w:num w:numId="10">
     <w:abstractNumId w:val="11"/>
@@ -10969,7 +12127,7 @@
     <w:abstractNumId w:val="18"/>
   </w:num>
   <w:num w:numId="12">
-    <w:abstractNumId w:val="33"/>
+    <w:abstractNumId w:val="35"/>
   </w:num>
   <w:num w:numId="13">
     <w:abstractNumId w:val="13"/>
@@ -10978,13 +12136,13 @@
     <w:abstractNumId w:val="14"/>
   </w:num>
   <w:num w:numId="15">
-    <w:abstractNumId w:val="28"/>
+    <w:abstractNumId w:val="30"/>
   </w:num>
   <w:num w:numId="16">
     <w:abstractNumId w:val="20"/>
   </w:num>
   <w:num w:numId="17">
-    <w:abstractNumId w:val="26"/>
+    <w:abstractNumId w:val="28"/>
   </w:num>
   <w:num w:numId="18">
     <w:abstractNumId w:val="12"/>
@@ -10993,10 +12151,10 @@
     <w:abstractNumId w:val="23"/>
   </w:num>
   <w:num w:numId="20">
-    <w:abstractNumId w:val="34"/>
+    <w:abstractNumId w:val="36"/>
   </w:num>
   <w:num w:numId="21">
-    <w:abstractNumId w:val="32"/>
+    <w:abstractNumId w:val="34"/>
   </w:num>
   <w:num w:numId="22">
     <w:abstractNumId w:val="10"/>
@@ -11032,13 +12190,19 @@
     <w:abstractNumId w:val="0"/>
   </w:num>
   <w:num w:numId="33">
-    <w:abstractNumId w:val="30"/>
+    <w:abstractNumId w:val="32"/>
   </w:num>
   <w:num w:numId="34">
     <w:abstractNumId w:val="17"/>
   </w:num>
   <w:num w:numId="35">
     <w:abstractNumId w:val="19"/>
+  </w:num>
+  <w:num w:numId="36">
+    <w:abstractNumId w:val="26"/>
+  </w:num>
+  <w:num w:numId="37">
+    <w:abstractNumId w:val="27"/>
   </w:num>
   <w:numIdMacAtCleanup w:val="12"/>
 </w:numbering>
@@ -11059,6 +12223,8 @@
     <w:lsdException w:name="heading 2" w:qFormat="1"/>
     <w:lsdException w:name="toc 1" w:uiPriority="39"/>
     <w:lsdException w:name="toc 2" w:uiPriority="39"/>
+    <w:lsdException w:name="Strong" w:uiPriority="22" w:qFormat="1"/>
+    <w:lsdException w:name="Normal (Web)" w:uiPriority="99"/>
     <w:lsdException w:name="HTML Preformatted" w:uiPriority="99"/>
   </w:latentStyles>
   <w:style w:type="paragraph" w:default="1" w:styleId="Normal">
@@ -11868,7 +13034,19 @@
   <w:style w:type="paragraph" w:styleId="NormalWeb">
     <w:name w:val="Normal (Web)"/>
     <w:basedOn w:val="Normal"/>
+    <w:uiPriority w:val="99"/>
     <w:rsid w:val="007C1813"/>
+  </w:style>
+  <w:style w:type="character" w:styleId="Strong">
+    <w:name w:val="Strong"/>
+    <w:basedOn w:val="DefaultParagraphFont"/>
+    <w:uiPriority w:val="22"/>
+    <w:qFormat/>
+    <w:rsid w:val="00EB1F49"/>
+    <w:rPr>
+      <w:b/>
+      <w:bCs/>
+    </w:rPr>
   </w:style>
 </w:styles>
 </file>
@@ -11888,6 +13066,8 @@
     <w:lsdException w:name="heading 2" w:qFormat="1"/>
     <w:lsdException w:name="toc 1" w:uiPriority="39"/>
     <w:lsdException w:name="toc 2" w:uiPriority="39"/>
+    <w:lsdException w:name="Strong" w:uiPriority="22" w:qFormat="1"/>
+    <w:lsdException w:name="Normal (Web)" w:uiPriority="99"/>
     <w:lsdException w:name="HTML Preformatted" w:uiPriority="99"/>
   </w:latentStyles>
   <w:style w:type="paragraph" w:default="1" w:styleId="Normal">
@@ -12697,7 +13877,19 @@
   <w:style w:type="paragraph" w:styleId="NormalWeb">
     <w:name w:val="Normal (Web)"/>
     <w:basedOn w:val="Normal"/>
+    <w:uiPriority w:val="99"/>
     <w:rsid w:val="007C1813"/>
+  </w:style>
+  <w:style w:type="character" w:styleId="Strong">
+    <w:name w:val="Strong"/>
+    <w:basedOn w:val="DefaultParagraphFont"/>
+    <w:uiPriority w:val="22"/>
+    <w:qFormat/>
+    <w:rsid w:val="00EB1F49"/>
+    <w:rPr>
+      <w:b/>
+      <w:bCs/>
+    </w:rPr>
   </w:style>
 </w:styles>
 </file>
@@ -13027,7 +14219,7 @@
 </file>
 
 <file path=customXml/itemProps1.xml><?xml version="1.0" encoding="utf-8"?>
-<ds:datastoreItem xmlns:ds="http://schemas.openxmlformats.org/officeDocument/2006/customXml" ds:itemID="{CD14AF86-30AF-124C-9FFA-F1591D2E4DDE}">
+<ds:datastoreItem xmlns:ds="http://schemas.openxmlformats.org/officeDocument/2006/customXml" ds:itemID="{E75D1B2C-9C9F-3A4E-9184-278BB3944BBE}">
   <ds:schemaRefs>
     <ds:schemaRef ds:uri="http://schemas.openxmlformats.org/officeDocument/2006/bibliography"/>
   </ds:schemaRefs>

</xml_diff>

<commit_message>
Documenting XP costs for languages.  Issue #44.
</commit_message>
<xml_diff>
--- a/farasoftcode/Docs/FS3.2/FS3 Players Guide.docx
+++ b/farasoftcode/Docs/FS3.2/FS3 Players Guide.docx
@@ -764,7 +764,7 @@
         <w:rPr>
           <w:noProof/>
         </w:rPr>
-        <w:t>7</w:t>
+        <w:t>6</w:t>
       </w:r>
       <w:r>
         <w:rPr>
@@ -824,7 +824,7 @@
         <w:rPr>
           <w:noProof/>
         </w:rPr>
-        <w:t>7</w:t>
+        <w:t>6</w:t>
       </w:r>
       <w:r>
         <w:rPr>
@@ -884,7 +884,7 @@
         <w:rPr>
           <w:noProof/>
         </w:rPr>
-        <w:t>7</w:t>
+        <w:t>6</w:t>
       </w:r>
       <w:r>
         <w:rPr>
@@ -944,7 +944,7 @@
         <w:rPr>
           <w:noProof/>
         </w:rPr>
-        <w:t>8</w:t>
+        <w:t>7</w:t>
       </w:r>
       <w:r>
         <w:rPr>
@@ -1004,7 +1004,7 @@
         <w:rPr>
           <w:noProof/>
         </w:rPr>
-        <w:t>8</w:t>
+        <w:t>7</w:t>
       </w:r>
       <w:r>
         <w:rPr>
@@ -1064,7 +1064,7 @@
         <w:rPr>
           <w:noProof/>
         </w:rPr>
-        <w:t>9</w:t>
+        <w:t>8</w:t>
       </w:r>
       <w:r>
         <w:rPr>
@@ -1124,7 +1124,7 @@
         <w:rPr>
           <w:noProof/>
         </w:rPr>
-        <w:t>11</w:t>
+        <w:t>10</w:t>
       </w:r>
       <w:r>
         <w:rPr>
@@ -1184,7 +1184,7 @@
         <w:rPr>
           <w:noProof/>
         </w:rPr>
-        <w:t>11</w:t>
+        <w:t>10</w:t>
       </w:r>
       <w:r>
         <w:rPr>
@@ -1244,7 +1244,7 @@
         <w:rPr>
           <w:noProof/>
         </w:rPr>
-        <w:t>11</w:t>
+        <w:t>10</w:t>
       </w:r>
       <w:r>
         <w:rPr>
@@ -1304,7 +1304,7 @@
         <w:rPr>
           <w:noProof/>
         </w:rPr>
-        <w:t>12</w:t>
+        <w:t>11</w:t>
       </w:r>
       <w:r>
         <w:rPr>
@@ -1364,7 +1364,7 @@
         <w:rPr>
           <w:noProof/>
         </w:rPr>
-        <w:t>14</w:t>
+        <w:t>13</w:t>
       </w:r>
       <w:r>
         <w:rPr>
@@ -1424,7 +1424,7 @@
         <w:rPr>
           <w:noProof/>
         </w:rPr>
-        <w:t>15</w:t>
+        <w:t>14</w:t>
       </w:r>
       <w:r>
         <w:rPr>
@@ -1484,7 +1484,7 @@
         <w:rPr>
           <w:noProof/>
         </w:rPr>
-        <w:t>15</w:t>
+        <w:t>14</w:t>
       </w:r>
       <w:r>
         <w:rPr>
@@ -1544,7 +1544,7 @@
         <w:rPr>
           <w:noProof/>
         </w:rPr>
-        <w:t>15</w:t>
+        <w:t>14</w:t>
       </w:r>
       <w:r>
         <w:rPr>
@@ -1604,7 +1604,7 @@
         <w:rPr>
           <w:noProof/>
         </w:rPr>
-        <w:t>15</w:t>
+        <w:t>14</w:t>
       </w:r>
       <w:r>
         <w:rPr>
@@ -1664,7 +1664,7 @@
         <w:rPr>
           <w:noProof/>
         </w:rPr>
-        <w:t>16</w:t>
+        <w:t>15</w:t>
       </w:r>
       <w:r>
         <w:rPr>
@@ -1724,7 +1724,7 @@
         <w:rPr>
           <w:noProof/>
         </w:rPr>
-        <w:t>16</w:t>
+        <w:t>15</w:t>
       </w:r>
       <w:r>
         <w:rPr>
@@ -1784,7 +1784,7 @@
         <w:rPr>
           <w:noProof/>
         </w:rPr>
-        <w:t>17</w:t>
+        <w:t>16</w:t>
       </w:r>
       <w:r>
         <w:rPr>
@@ -1844,7 +1844,7 @@
         <w:rPr>
           <w:noProof/>
         </w:rPr>
-        <w:t>17</w:t>
+        <w:t>16</w:t>
       </w:r>
       <w:r>
         <w:rPr>
@@ -1904,7 +1904,7 @@
         <w:rPr>
           <w:noProof/>
         </w:rPr>
-        <w:t>17</w:t>
+        <w:t>16</w:t>
       </w:r>
       <w:r>
         <w:rPr>
@@ -1964,7 +1964,7 @@
         <w:rPr>
           <w:noProof/>
         </w:rPr>
-        <w:t>18</w:t>
+        <w:t>17</w:t>
       </w:r>
       <w:r>
         <w:rPr>
@@ -2024,7 +2024,7 @@
         <w:rPr>
           <w:noProof/>
         </w:rPr>
-        <w:t>18</w:t>
+        <w:t>17</w:t>
       </w:r>
       <w:r>
         <w:rPr>
@@ -2084,7 +2084,7 @@
         <w:rPr>
           <w:noProof/>
         </w:rPr>
-        <w:t>19</w:t>
+        <w:t>18</w:t>
       </w:r>
       <w:r>
         <w:rPr>
@@ -2144,7 +2144,7 @@
         <w:rPr>
           <w:noProof/>
         </w:rPr>
-        <w:t>19</w:t>
+        <w:t>18</w:t>
       </w:r>
       <w:r>
         <w:rPr>
@@ -2204,7 +2204,7 @@
         <w:rPr>
           <w:noProof/>
         </w:rPr>
-        <w:t>20</w:t>
+        <w:t>19</w:t>
       </w:r>
       <w:r>
         <w:rPr>
@@ -3345,8 +3345,6 @@
       <w:r>
         <w:t>individuals</w:t>
       </w:r>
-      <w:bookmarkStart w:id="9" w:name="_GoBack"/>
-      <w:bookmarkEnd w:id="9"/>
       <w:r>
         <w:t xml:space="preserve"> </w:t>
       </w:r>
@@ -4232,7 +4230,7 @@
               <w:rPr>
                 <w:color w:val="222222"/>
               </w:rPr>
-              <w:t xml:space="preserve"> (alive today, not necessarily ‘best of all time’).</w:t>
+              <w:t>.</w:t>
             </w:r>
           </w:p>
         </w:tc>
@@ -4259,13 +4257,13 @@
       <w:pPr>
         <w:pStyle w:val="Heading2"/>
       </w:pPr>
-      <w:bookmarkStart w:id="10" w:name="_Ref161902015"/>
-      <w:bookmarkStart w:id="11" w:name="_Toc163897251"/>
+      <w:bookmarkStart w:id="9" w:name="_Ref161902015"/>
+      <w:bookmarkStart w:id="10" w:name="_Toc163897251"/>
       <w:r>
         <w:t>Common Knowledge</w:t>
       </w:r>
+      <w:bookmarkEnd w:id="9"/>
       <w:bookmarkEnd w:id="10"/>
-      <w:bookmarkEnd w:id="11"/>
     </w:p>
     <w:p>
       <w:r>
@@ -4322,26 +4320,26 @@
       <w:pPr>
         <w:pStyle w:val="Heading1"/>
       </w:pPr>
-      <w:bookmarkStart w:id="12" w:name="_Toc163897252"/>
+      <w:bookmarkStart w:id="11" w:name="_Toc163897252"/>
       <w:r>
         <w:t>Ability Rolls</w:t>
       </w:r>
+      <w:bookmarkEnd w:id="11"/>
+    </w:p>
+    <w:p>
+      <w:r>
+        <w:t xml:space="preserve">Ability Rolls are used to determine the outcome of a character’s action, whether it’s shooting a gun or jumping a chasm.   </w:t>
+      </w:r>
+    </w:p>
+    <w:p>
+      <w:pPr>
+        <w:pStyle w:val="Heading2"/>
+      </w:pPr>
+      <w:bookmarkStart w:id="12" w:name="_Toc163897253"/>
+      <w:r>
+        <w:t>When to Roll</w:t>
+      </w:r>
       <w:bookmarkEnd w:id="12"/>
-    </w:p>
-    <w:p>
-      <w:r>
-        <w:t xml:space="preserve">Ability Rolls are used to determine the outcome of a character’s action, whether it’s shooting a gun or jumping a chasm.   </w:t>
-      </w:r>
-    </w:p>
-    <w:p>
-      <w:pPr>
-        <w:pStyle w:val="Heading2"/>
-      </w:pPr>
-      <w:bookmarkStart w:id="13" w:name="_Toc163897253"/>
-      <w:r>
-        <w:t>When to Roll</w:t>
-      </w:r>
-      <w:bookmarkEnd w:id="13"/>
     </w:p>
     <w:p>
       <w:r>
@@ -4520,11 +4518,11 @@
       <w:pPr>
         <w:pStyle w:val="Heading2"/>
       </w:pPr>
-      <w:bookmarkStart w:id="14" w:name="_Toc163897254"/>
+      <w:bookmarkStart w:id="13" w:name="_Toc163897254"/>
       <w:r>
         <w:t>What to Roll</w:t>
       </w:r>
-      <w:bookmarkEnd w:id="14"/>
+      <w:bookmarkEnd w:id="13"/>
     </w:p>
     <w:p>
       <w:r>
@@ -4735,7 +4733,7 @@
         <w:rPr>
           <w:noProof/>
         </w:rPr>
-        <w:t>8</w:t>
+        <w:t>7</w:t>
       </w:r>
       <w:r>
         <w:fldChar w:fldCharType="end"/>
@@ -4787,13 +4785,13 @@
       <w:pPr>
         <w:pStyle w:val="Heading2"/>
       </w:pPr>
-      <w:bookmarkStart w:id="15" w:name="_Ref161902174"/>
-      <w:bookmarkStart w:id="16" w:name="_Toc163897255"/>
+      <w:bookmarkStart w:id="14" w:name="_Ref161902174"/>
+      <w:bookmarkStart w:id="15" w:name="_Toc163897255"/>
       <w:r>
         <w:t>Modifiers</w:t>
       </w:r>
+      <w:bookmarkEnd w:id="14"/>
       <w:bookmarkEnd w:id="15"/>
-      <w:bookmarkEnd w:id="16"/>
     </w:p>
     <w:p>
       <w:r>
@@ -5009,11 +5007,11 @@
       <w:pPr>
         <w:pStyle w:val="Heading2"/>
       </w:pPr>
-      <w:bookmarkStart w:id="17" w:name="_Toc163897256"/>
+      <w:bookmarkStart w:id="16" w:name="_Toc163897256"/>
       <w:r>
         <w:t>How to Roll</w:t>
       </w:r>
-      <w:bookmarkEnd w:id="17"/>
+      <w:bookmarkEnd w:id="16"/>
     </w:p>
     <w:p>
       <w:r>
@@ -5373,11 +5371,11 @@
       <w:pPr>
         <w:pStyle w:val="Heading2"/>
       </w:pPr>
-      <w:bookmarkStart w:id="18" w:name="_Toc163897257"/>
+      <w:bookmarkStart w:id="17" w:name="_Toc163897257"/>
       <w:r>
         <w:t>Opposed Rolls</w:t>
       </w:r>
-      <w:bookmarkEnd w:id="18"/>
+      <w:bookmarkEnd w:id="17"/>
     </w:p>
     <w:p>
       <w:r>
@@ -5608,14 +5606,14 @@
       <w:pPr>
         <w:pStyle w:val="Heading1"/>
       </w:pPr>
-      <w:bookmarkStart w:id="19" w:name="_Toc163897258"/>
+      <w:bookmarkStart w:id="18" w:name="_Toc163897258"/>
       <w:r>
         <w:t xml:space="preserve">Character </w:t>
       </w:r>
       <w:r>
         <w:t>Creation</w:t>
       </w:r>
-      <w:bookmarkEnd w:id="19"/>
+      <w:bookmarkEnd w:id="18"/>
     </w:p>
     <w:p>
       <w:r>
@@ -5673,11 +5671,11 @@
       <w:pPr>
         <w:pStyle w:val="Heading2"/>
       </w:pPr>
-      <w:bookmarkStart w:id="20" w:name="_Toc163897259"/>
+      <w:bookmarkStart w:id="19" w:name="_Toc163897259"/>
       <w:r>
         <w:t>Concept</w:t>
       </w:r>
-      <w:bookmarkEnd w:id="20"/>
+      <w:bookmarkEnd w:id="19"/>
     </w:p>
     <w:p>
       <w:r>
@@ -5791,11 +5789,11 @@
       <w:pPr>
         <w:pStyle w:val="Heading2"/>
       </w:pPr>
-      <w:bookmarkStart w:id="21" w:name="_Toc163897260"/>
+      <w:bookmarkStart w:id="20" w:name="_Toc163897260"/>
       <w:r>
         <w:t>Abilities</w:t>
       </w:r>
-      <w:bookmarkEnd w:id="21"/>
+      <w:bookmarkEnd w:id="20"/>
     </w:p>
     <w:p>
       <w:r>
@@ -6095,11 +6093,11 @@
       <w:pPr>
         <w:pStyle w:val="Heading2"/>
       </w:pPr>
-      <w:bookmarkStart w:id="22" w:name="_Toc163897261"/>
+      <w:bookmarkStart w:id="21" w:name="_Toc163897261"/>
       <w:r>
         <w:t>Quirks</w:t>
       </w:r>
-      <w:bookmarkEnd w:id="22"/>
+      <w:bookmarkEnd w:id="21"/>
     </w:p>
     <w:p>
       <w:r>
@@ -6218,46 +6216,51 @@
       <w:pPr>
         <w:pStyle w:val="Heading1"/>
       </w:pPr>
-      <w:bookmarkStart w:id="23" w:name="_Toc163897262"/>
+      <w:bookmarkStart w:id="22" w:name="_Toc163897262"/>
       <w:r>
         <w:t>Experience</w:t>
       </w:r>
+      <w:bookmarkEnd w:id="22"/>
+    </w:p>
+    <w:p>
+      <w:r>
+        <w:t xml:space="preserve">At times, the Storyteller may award Experience Points (XP) that can be used to learn new Skills or improve new ones.  </w:t>
+      </w:r>
+      <w:r>
+        <w:t xml:space="preserve"> </w:t>
+      </w:r>
+    </w:p>
+    <w:p/>
+    <w:p>
+      <w:r>
+        <w:t>Attribu</w:t>
+      </w:r>
+      <w:r>
+        <w:t xml:space="preserve">tes cannot be changed using XP.  They reflect aptitudes your character was born with and will only change due to drastic plot developments (disability, genetic manipulation, etc.) at the discretion of the Storyteller.  </w:t>
+      </w:r>
+    </w:p>
+    <w:p/>
+    <w:p>
+      <w:r>
+        <w:t>Quirks are also not affected by XP.  Quirks can only be changed through roleplay, at the discretion of the Storyteller.</w:t>
+      </w:r>
+    </w:p>
+    <w:p/>
+    <w:p>
+      <w:r>
+        <w:t>The following chart shows the cost for improving or learning a</w:t>
+      </w:r>
+      <w:r>
+        <w:t>n Action Skill</w:t>
+      </w:r>
+      <w:r>
+        <w:t xml:space="preserve"> skill, based on the current level.   </w:t>
+      </w:r>
+      <w:r>
+        <w:t>Background Skills cost half the listed amount.    Language Skills cost a flat rate of 3XP.</w:t>
+      </w:r>
+      <w:bookmarkStart w:id="23" w:name="_GoBack"/>
       <w:bookmarkEnd w:id="23"/>
-    </w:p>
-    <w:p>
-      <w:r>
-        <w:t xml:space="preserve">At times, the Storyteller may award Experience Points (XP) that can be used to learn new Skills or improve new ones.  </w:t>
-      </w:r>
-      <w:r>
-        <w:t xml:space="preserve"> </w:t>
-      </w:r>
-    </w:p>
-    <w:p/>
-    <w:p>
-      <w:r>
-        <w:t>Attribu</w:t>
-      </w:r>
-      <w:r>
-        <w:t xml:space="preserve">tes cannot be changed using XP.  They reflect aptitudes your character was born with and will only change due to drastic plot developments (disability, genetic manipulation, etc.) at the discretion of the Storyteller.  </w:t>
-      </w:r>
-    </w:p>
-    <w:p/>
-    <w:p>
-      <w:r>
-        <w:t>Quirks are also not affected by XP.  Quirks can only be changed through roleplay, at the discretion of the Storyteller.</w:t>
-      </w:r>
-    </w:p>
-    <w:p/>
-    <w:p>
-      <w:r>
-        <w:t xml:space="preserve">The following chart shows the cost for improving or learning a skill, based on the current level.   </w:t>
-      </w:r>
-      <w:r>
-        <w:t>The Storyteller</w:t>
-      </w:r>
-      <w:r>
-        <w:t xml:space="preserve"> may impose additional limitations on how many skills can be raised at once, to prevent someone from saving up a ton of XP and becoming an expert in something overnight.</w:t>
-      </w:r>
     </w:p>
     <w:p/>
     <w:p/>
@@ -6724,6 +6727,7 @@
         </w:tc>
       </w:tr>
     </w:tbl>
+    <w:p/>
     <w:p>
       <w:pPr>
         <w:rPr>
@@ -6736,6 +6740,9 @@
         </w:rPr>
       </w:pPr>
       <w:r>
+        <w:t>The Storyteller may impose additional limitations on how many skills can be raised at once, to prevent someone from saving up a ton of XP and becoming an expert in something overnight.</w:t>
+      </w:r>
+      <w:r>
         <w:br w:type="page"/>
       </w:r>
     </w:p>
@@ -6996,7 +7003,7 @@
         <w:rPr>
           <w:noProof/>
         </w:rPr>
-        <w:t>15</w:t>
+        <w:t>14</w:t>
       </w:r>
       <w:r>
         <w:fldChar w:fldCharType="end"/>
@@ -7063,7 +7070,7 @@
         <w:rPr>
           <w:noProof/>
         </w:rPr>
-        <w:t>20</w:t>
+        <w:t>19</w:t>
       </w:r>
       <w:r>
         <w:fldChar w:fldCharType="end"/>
@@ -7509,7 +7516,7 @@
         <w:rPr>
           <w:noProof/>
         </w:rPr>
-        <w:t>17</w:t>
+        <w:t>16</w:t>
       </w:r>
       <w:r>
         <w:fldChar w:fldCharType="end"/>
@@ -7593,7 +7600,7 @@
         <w:rPr>
           <w:noProof/>
         </w:rPr>
-        <w:t>20</w:t>
+        <w:t>19</w:t>
       </w:r>
       <w:r>
         <w:fldChar w:fldCharType="end"/>
@@ -7690,7 +7697,7 @@
         <w:rPr>
           <w:noProof/>
         </w:rPr>
-        <w:t>17</w:t>
+        <w:t>16</w:t>
       </w:r>
       <w:r>
         <w:fldChar w:fldCharType="end"/>
@@ -9041,7 +9048,7 @@
         <w:rStyle w:val="PageNumber"/>
         <w:noProof/>
       </w:rPr>
-      <w:t>1</w:t>
+      <w:t>2</w:t>
     </w:r>
     <w:r>
       <w:rPr>
@@ -14186,7 +14193,7 @@
 </file>
 
 <file path=customXml/itemProps1.xml><?xml version="1.0" encoding="utf-8"?>
-<ds:datastoreItem xmlns:ds="http://schemas.openxmlformats.org/officeDocument/2006/customXml" ds:itemID="{C66E9ADA-34E1-174B-A2E1-AC26D3F04785}">
+<ds:datastoreItem xmlns:ds="http://schemas.openxmlformats.org/officeDocument/2006/customXml" ds:itemID="{A0882108-AA0E-8847-8DDD-55681B579A33}">
   <ds:schemaRefs>
     <ds:schemaRef ds:uri="http://schemas.openxmlformats.org/officeDocument/2006/bibliography"/>
   </ds:schemaRefs>

</xml_diff>